<commit_message>
Started modifying the instrucitons
</commit_message>
<xml_diff>
--- a/Labs/Lab02/CS133JS_Lab02_Instructions-GroupA.docx
+++ b/Labs/Lab02/CS133JS_Lab02_Instructions-GroupA.docx
@@ -1,6 +1,6 @@
 
 <file path=word/document.xml><?xml version="1.0" encoding="utf-8"?>
-<w:document xmlns:wpc="http://schemas.microsoft.com/office/word/2010/wordprocessingCanvas" xmlns:mo="http://schemas.microsoft.com/office/mac/office/2008/main" xmlns:mc="http://schemas.openxmlformats.org/markup-compatibility/2006" xmlns:mv="urn:schemas-microsoft-com:mac:vml" xmlns:o="urn:schemas-microsoft-com:office:office" xmlns:r="http://schemas.openxmlformats.org/officeDocument/2006/relationships" xmlns:m="http://schemas.openxmlformats.org/officeDocument/2006/math" xmlns:v="urn:schemas-microsoft-com:vml" xmlns:wp14="http://schemas.microsoft.com/office/word/2010/wordprocessingDrawing" xmlns:wp="http://schemas.openxmlformats.org/drawingml/2006/wordprocessingDrawing" xmlns:w10="urn:schemas-microsoft-com:office:word" xmlns:w="http://schemas.openxmlformats.org/wordprocessingml/2006/main" xmlns:w14="http://schemas.microsoft.com/office/word/2010/wordml" xmlns:wpg="http://schemas.microsoft.com/office/word/2010/wordprocessingGroup" xmlns:wpi="http://schemas.microsoft.com/office/word/2010/wordprocessingInk" xmlns:wne="http://schemas.microsoft.com/office/word/2006/wordml" xmlns:wps="http://schemas.microsoft.com/office/word/2010/wordprocessingShape" mc:Ignorable="w14 wp14">
+<w:document xmlns:wpc="http://schemas.microsoft.com/office/word/2010/wordprocessingCanvas" xmlns:cx="http://schemas.microsoft.com/office/drawing/2014/chartex" xmlns:cx1="http://schemas.microsoft.com/office/drawing/2015/9/8/chartex" xmlns:cx2="http://schemas.microsoft.com/office/drawing/2015/10/21/chartex" xmlns:cx3="http://schemas.microsoft.com/office/drawing/2016/5/9/chartex" xmlns:cx4="http://schemas.microsoft.com/office/drawing/2016/5/10/chartex" xmlns:cx5="http://schemas.microsoft.com/office/drawing/2016/5/11/chartex" xmlns:cx6="http://schemas.microsoft.com/office/drawing/2016/5/12/chartex" xmlns:cx7="http://schemas.microsoft.com/office/drawing/2016/5/13/chartex" xmlns:cx8="http://schemas.microsoft.com/office/drawing/2016/5/14/chartex" xmlns:mc="http://schemas.openxmlformats.org/markup-compatibility/2006" xmlns:aink="http://schemas.microsoft.com/office/drawing/2016/ink" xmlns:am3d="http://schemas.microsoft.com/office/drawing/2017/model3d" xmlns:o="urn:schemas-microsoft-com:office:office" xmlns:r="http://schemas.openxmlformats.org/officeDocument/2006/relationships" xmlns:m="http://schemas.openxmlformats.org/officeDocument/2006/math" xmlns:v="urn:schemas-microsoft-com:vml" xmlns:wp14="http://schemas.microsoft.com/office/word/2010/wordprocessingDrawing" xmlns:wp="http://schemas.openxmlformats.org/drawingml/2006/wordprocessingDrawing" xmlns:w10="urn:schemas-microsoft-com:office:word" xmlns:w="http://schemas.openxmlformats.org/wordprocessingml/2006/main" xmlns:w14="http://schemas.microsoft.com/office/word/2010/wordml" xmlns:w15="http://schemas.microsoft.com/office/word/2012/wordml" xmlns:w16cid="http://schemas.microsoft.com/office/word/2016/wordml/cid" xmlns:w16se="http://schemas.microsoft.com/office/word/2015/wordml/symex" xmlns:wpg="http://schemas.microsoft.com/office/word/2010/wordprocessingGroup" xmlns:wpi="http://schemas.microsoft.com/office/word/2010/wordprocessingInk" xmlns:wne="http://schemas.microsoft.com/office/word/2006/wordml" xmlns:wps="http://schemas.microsoft.com/office/word/2010/wordprocessingShape" mc:Ignorable="w14 w15 w16se w16cid wp14">
   <w:body>
     <w:p>
       <w:pPr>
@@ -71,6 +71,29 @@
           <w:sz w:val="21"/>
           <w:szCs w:val="21"/>
         </w:rPr>
+        <w:sectPr>
+          <w:headerReference w:type="default" r:id="rId8"/>
+          <w:footerReference w:type="default" r:id="rId9"/>
+          <w:pgSz w:w="12240" w:h="15840"/>
+          <w:pgMar w:top="1440" w:right="1530" w:bottom="1440" w:left="1800" w:header="720" w:footer="720" w:gutter="0"/>
+          <w:cols w:space="720"/>
+        </w:sectPr>
+      </w:pPr>
+    </w:p>
+    <w:p>
+      <w:pPr>
+        <w:numPr>
+          <w:ilvl w:val="0"/>
+          <w:numId w:val="11"/>
+        </w:numPr>
+        <w:shd w:val="clear" w:color="auto" w:fill="FFFFFF"/>
+        <w:spacing w:before="120" w:after="100" w:afterAutospacing="1" w:line="300" w:lineRule="atLeast"/>
+        <w:rPr>
+          <w:rFonts w:ascii="Helvetica Neue" w:eastAsia="Times New Roman" w:hAnsi="Helvetica Neue" w:cs="Times New Roman"/>
+          <w:color w:val="333333"/>
+          <w:sz w:val="21"/>
+          <w:szCs w:val="21"/>
+        </w:rPr>
       </w:pPr>
       <w:r>
         <w:rPr>
@@ -174,7 +197,27 @@
           <w:sz w:val="21"/>
           <w:szCs w:val="21"/>
         </w:rPr>
-        <w:t>Linking to an external JavaScript file</w:t>
+        <w:t xml:space="preserve">Linking to </w:t>
+      </w:r>
+      <w:proofErr w:type="spellStart"/>
+      <w:r>
+        <w:rPr>
+          <w:rFonts w:ascii="Helvetica Neue" w:eastAsia="Times New Roman" w:hAnsi="Helvetica Neue" w:cs="Times New Roman"/>
+          <w:color w:val="333333"/>
+          <w:sz w:val="21"/>
+          <w:szCs w:val="21"/>
+        </w:rPr>
+        <w:t>anJavaScript</w:t>
+      </w:r>
+      <w:proofErr w:type="spellEnd"/>
+      <w:r>
+        <w:rPr>
+          <w:rFonts w:ascii="Helvetica Neue" w:eastAsia="Times New Roman" w:hAnsi="Helvetica Neue" w:cs="Times New Roman"/>
+          <w:color w:val="333333"/>
+          <w:sz w:val="21"/>
+          <w:szCs w:val="21"/>
+        </w:rPr>
+        <w:t xml:space="preserve"> file</w:t>
       </w:r>
     </w:p>
     <w:p>
@@ -191,6 +234,12 @@
           <w:sz w:val="21"/>
           <w:szCs w:val="21"/>
         </w:rPr>
+        <w:sectPr>
+          <w:type w:val="continuous"/>
+          <w:pgSz w:w="12240" w:h="15840"/>
+          <w:pgMar w:top="1440" w:right="1530" w:bottom="1440" w:left="1800" w:header="720" w:footer="720" w:gutter="0"/>
+          <w:cols w:num="2" w:space="720"/>
+        </w:sectPr>
       </w:pPr>
       <w:r>
         <w:rPr>
@@ -257,7 +306,7 @@
           <w:szCs w:val="22"/>
           <w:u w:val="single"/>
         </w:rPr>
-        <w:t>Monroe Public Library</w:t>
+        <w:t>Exercises</w:t>
       </w:r>
     </w:p>
     <w:p>
@@ -303,97 +352,7 @@
           <w:sz w:val="22"/>
           <w:szCs w:val="22"/>
         </w:rPr>
-        <w:t>second</w:t>
-      </w:r>
-      <w:r>
-        <w:rPr>
-          <w:rFonts w:eastAsia="Times New Roman" w:cs="Arial"/>
-          <w:color w:val="000000"/>
-          <w:sz w:val="22"/>
-          <w:szCs w:val="22"/>
-        </w:rPr>
-        <w:t xml:space="preserve"> part of tutorial 10</w:t>
-      </w:r>
-      <w:r>
-        <w:rPr>
-          <w:rFonts w:eastAsia="Times New Roman" w:cs="Arial"/>
-          <w:color w:val="000000"/>
-          <w:sz w:val="22"/>
-          <w:szCs w:val="22"/>
-        </w:rPr>
-        <w:t>, Session 10.2,</w:t>
-      </w:r>
-      <w:r>
-        <w:rPr>
-          <w:rFonts w:eastAsia="Times New Roman" w:cs="Arial"/>
-          <w:color w:val="000000"/>
-          <w:sz w:val="22"/>
-          <w:szCs w:val="22"/>
-        </w:rPr>
-        <w:t xml:space="preserve"> </w:t>
-      </w:r>
-      <w:r>
-        <w:rPr>
-          <w:rFonts w:eastAsia="Times New Roman" w:cs="Arial"/>
-          <w:color w:val="000000"/>
-          <w:sz w:val="22"/>
-          <w:szCs w:val="22"/>
-        </w:rPr>
-        <w:t xml:space="preserve">on pages </w:t>
-      </w:r>
-      <w:r>
-        <w:rPr>
-          <w:rFonts w:eastAsia="Times New Roman" w:cs="Arial"/>
-          <w:color w:val="000000"/>
-          <w:sz w:val="22"/>
-          <w:szCs w:val="22"/>
-        </w:rPr>
-        <w:t>708</w:t>
-      </w:r>
-      <w:r>
-        <w:rPr>
-          <w:rFonts w:eastAsia="Times New Roman" w:cs="Arial"/>
-          <w:color w:val="000000"/>
-          <w:sz w:val="22"/>
-          <w:szCs w:val="22"/>
-        </w:rPr>
-        <w:t xml:space="preserve"> through </w:t>
-      </w:r>
-      <w:r>
-        <w:rPr>
-          <w:rFonts w:eastAsia="Times New Roman" w:cs="Arial"/>
-          <w:color w:val="000000"/>
-          <w:sz w:val="22"/>
-          <w:szCs w:val="22"/>
-        </w:rPr>
-        <w:t>730</w:t>
-      </w:r>
-      <w:r>
-        <w:rPr>
-          <w:rFonts w:eastAsia="Times New Roman" w:cs="Arial"/>
-          <w:color w:val="000000"/>
-          <w:sz w:val="22"/>
-          <w:szCs w:val="22"/>
-        </w:rPr>
-        <w:t xml:space="preserve"> </w:t>
-      </w:r>
-      <w:r>
-        <w:rPr>
-          <w:rFonts w:eastAsia="Times New Roman" w:cs="Arial"/>
-          <w:color w:val="000000"/>
-          <w:sz w:val="22"/>
-          <w:szCs w:val="22"/>
-        </w:rPr>
-        <w:t>of your textbo</w:t>
-      </w:r>
-      <w:r>
-        <w:rPr>
-          <w:rFonts w:eastAsia="Times New Roman" w:cs="Arial"/>
-          <w:color w:val="000000"/>
-          <w:sz w:val="22"/>
-          <w:szCs w:val="22"/>
-        </w:rPr>
-        <w:t xml:space="preserve">ok. </w:t>
+        <w:t>exercises listed on the Basic Function Exercises page.</w:t>
       </w:r>
     </w:p>
     <w:p>
@@ -411,7 +370,6 @@
           <w:color w:val="000000"/>
           <w:sz w:val="22"/>
           <w:szCs w:val="22"/>
-          <w:u w:val="single"/>
         </w:rPr>
       </w:pPr>
       <w:r>
@@ -421,7 +379,35 @@
           <w:sz w:val="22"/>
           <w:szCs w:val="22"/>
         </w:rPr>
-        <w:t xml:space="preserve">Do the review project on page 731. </w:t>
+        <w:t>Don’t clear the console keep everything.</w:t>
+      </w:r>
+    </w:p>
+    <w:p>
+      <w:pPr>
+        <w:pStyle w:val="ListParagraph"/>
+        <w:numPr>
+          <w:ilvl w:val="0"/>
+          <w:numId w:val="13"/>
+        </w:numPr>
+        <w:shd w:val="clear" w:color="auto" w:fill="FFFFFF"/>
+        <w:spacing w:before="100" w:beforeAutospacing="1" w:after="100" w:afterAutospacing="1"/>
+        <w:ind w:right="360"/>
+        <w:rPr>
+          <w:rFonts w:eastAsia="Times New Roman" w:cs="Arial"/>
+          <w:color w:val="000000"/>
+          <w:sz w:val="22"/>
+          <w:szCs w:val="22"/>
+          <w:u w:val="single"/>
+        </w:rPr>
+      </w:pPr>
+      <w:r>
+        <w:rPr>
+          <w:rFonts w:eastAsia="Times New Roman" w:cs="Arial"/>
+          <w:color w:val="000000"/>
+          <w:sz w:val="22"/>
+          <w:szCs w:val="22"/>
+        </w:rPr>
+        <w:t>When you are done, copy the contents of the console by right-clicking on one of the lines of code, clicking on “select all” and then copying everything to the clipboard. Next, paste the code into a Word document with your name, lab number and date at the top.</w:t>
       </w:r>
     </w:p>
     <w:p>
@@ -471,34 +457,6 @@
           <w:u w:val="single"/>
         </w:rPr>
       </w:pPr>
-      <w:r>
-        <w:rPr>
-          <w:szCs w:val="28"/>
-        </w:rPr>
-        <w:t xml:space="preserve">Do Case Problem 1, </w:t>
-      </w:r>
-      <w:proofErr w:type="spellStart"/>
-      <w:r>
-        <w:rPr>
-          <w:szCs w:val="28"/>
-        </w:rPr>
-        <w:t>SkyWeb</w:t>
-      </w:r>
-      <w:proofErr w:type="spellEnd"/>
-      <w:r>
-        <w:rPr>
-          <w:szCs w:val="28"/>
-        </w:rPr>
-        <w:t xml:space="preserve"> Astronomy.</w:t>
-      </w:r>
-    </w:p>
-    <w:p>
-      <w:pPr>
-        <w:rPr>
-          <w:rFonts w:ascii="Arial" w:hAnsi="Arial" w:cs="Arial"/>
-          <w:u w:val="single"/>
-        </w:rPr>
-      </w:pPr>
       <w:bookmarkStart w:id="0" w:name="_GoBack"/>
       <w:bookmarkEnd w:id="0"/>
     </w:p>
@@ -509,21 +467,95 @@
           <w:u w:val="single"/>
         </w:rPr>
       </w:pPr>
-      <w:r>
-        <w:rPr>
-          <w:rFonts w:ascii="Arial" w:hAnsi="Arial" w:cs="Arial"/>
-          <w:u w:val="single"/>
-        </w:rPr>
-        <w:t>Submitting your lab work</w:t>
-      </w:r>
     </w:p>
     <w:p>
       <w:pPr>
         <w:rPr>
           <w:rFonts w:ascii="Arial" w:hAnsi="Arial" w:cs="Arial"/>
+          <w:b/>
+          <w:bCs/>
+        </w:rPr>
+      </w:pPr>
+      <w:r>
+        <w:rPr>
+          <w:rFonts w:ascii="Arial" w:hAnsi="Arial" w:cs="Arial"/>
+          <w:b/>
+          <w:bCs/>
+        </w:rPr>
+        <w:t>Submitting your lab work</w:t>
+      </w:r>
+      <w:r>
+        <w:rPr>
+          <w:rFonts w:ascii="Arial" w:hAnsi="Arial" w:cs="Arial"/>
+          <w:b/>
+          <w:bCs/>
+        </w:rPr>
+        <w:t xml:space="preserve"> on Moodle</w:t>
+      </w:r>
+    </w:p>
+    <w:p>
+      <w:pPr>
+        <w:rPr>
+          <w:rFonts w:ascii="Arial" w:hAnsi="Arial" w:cs="Arial"/>
           <w:u w:val="single"/>
         </w:rPr>
       </w:pPr>
+    </w:p>
+    <w:p>
+      <w:pPr>
+        <w:spacing w:after="160" w:line="259" w:lineRule="auto"/>
+        <w:rPr>
+          <w:rFonts w:ascii="Arial" w:hAnsi="Arial" w:cs="Arial"/>
+          <w:sz w:val="22"/>
+          <w:szCs w:val="22"/>
+          <w:u w:val="single"/>
+        </w:rPr>
+      </w:pPr>
+      <w:r>
+        <w:rPr>
+          <w:rFonts w:ascii="Arial" w:hAnsi="Arial" w:cs="Arial"/>
+          <w:sz w:val="22"/>
+          <w:szCs w:val="22"/>
+          <w:u w:val="single"/>
+        </w:rPr>
+        <w:t>Beta Version</w:t>
+      </w:r>
+    </w:p>
+    <w:p>
+      <w:pPr>
+        <w:spacing w:after="160" w:line="259" w:lineRule="auto"/>
+        <w:rPr>
+          <w:rFonts w:ascii="Arial" w:hAnsi="Arial" w:cs="Arial"/>
+          <w:sz w:val="22"/>
+          <w:szCs w:val="22"/>
+        </w:rPr>
+      </w:pPr>
+      <w:r>
+        <w:rPr>
+          <w:rFonts w:ascii="Arial" w:hAnsi="Arial" w:cs="Arial"/>
+          <w:sz w:val="22"/>
+          <w:szCs w:val="22"/>
+        </w:rPr>
+        <w:t xml:space="preserve">Post the following in the </w:t>
+      </w:r>
+      <w:r>
+        <w:rPr>
+          <w:rFonts w:ascii="Arial" w:hAnsi="Arial" w:cs="Arial"/>
+          <w:i/>
+          <w:iCs/>
+          <w:sz w:val="22"/>
+          <w:szCs w:val="22"/>
+        </w:rPr>
+        <w:t>Lab Beta forum</w:t>
+      </w:r>
+      <w:r>
+        <w:rPr>
+          <w:rFonts w:ascii="Arial" w:hAnsi="Arial" w:cs="Arial"/>
+          <w:sz w:val="22"/>
+          <w:szCs w:val="22"/>
+        </w:rPr>
+        <w:t>:</w:t>
+      </w:r>
     </w:p>
     <w:p>
       <w:pPr>
@@ -545,283 +577,7 @@
           <w:sz w:val="22"/>
           <w:szCs w:val="22"/>
         </w:rPr>
-        <w:t>Beta Version and Code Review</w:t>
-      </w:r>
-    </w:p>
-    <w:p>
-      <w:pPr>
-        <w:pStyle w:val="ListParagraph"/>
-        <w:numPr>
-          <w:ilvl w:val="1"/>
-          <w:numId w:val="6"/>
-        </w:numPr>
-        <w:spacing w:after="160" w:line="259" w:lineRule="auto"/>
-        <w:rPr>
-          <w:rFonts w:ascii="Arial" w:hAnsi="Arial" w:cs="Arial"/>
-          <w:sz w:val="22"/>
-          <w:szCs w:val="22"/>
-        </w:rPr>
-      </w:pPr>
-      <w:r>
-        <w:rPr>
-          <w:rFonts w:ascii="Arial" w:hAnsi="Arial" w:cs="Arial"/>
-          <w:sz w:val="22"/>
-          <w:szCs w:val="22"/>
-        </w:rPr>
-        <w:t xml:space="preserve">Zip the </w:t>
-      </w:r>
-      <w:r>
-        <w:rPr>
-          <w:rFonts w:ascii="Arial" w:hAnsi="Arial" w:cs="Arial"/>
-          <w:sz w:val="22"/>
-          <w:szCs w:val="22"/>
-        </w:rPr>
-        <w:t>entire tutorial.10</w:t>
-      </w:r>
-      <w:r>
-        <w:rPr>
-          <w:rFonts w:ascii="Arial" w:hAnsi="Arial" w:cs="Arial"/>
-          <w:sz w:val="22"/>
-          <w:szCs w:val="22"/>
-        </w:rPr>
-        <w:t xml:space="preserve"> folder</w:t>
-      </w:r>
-      <w:r>
-        <w:rPr>
-          <w:rFonts w:ascii="Arial" w:hAnsi="Arial" w:cs="Arial"/>
-          <w:sz w:val="22"/>
-          <w:szCs w:val="22"/>
-        </w:rPr>
-        <w:t>, including the tutorial, review, and case sub-folders.</w:t>
-      </w:r>
-    </w:p>
-    <w:p>
-      <w:pPr>
-        <w:pStyle w:val="ListParagraph"/>
-        <w:numPr>
-          <w:ilvl w:val="1"/>
-          <w:numId w:val="6"/>
-        </w:numPr>
-        <w:spacing w:after="160" w:line="259" w:lineRule="auto"/>
-        <w:rPr>
-          <w:rFonts w:ascii="Arial" w:hAnsi="Arial" w:cs="Arial"/>
-          <w:sz w:val="22"/>
-          <w:szCs w:val="22"/>
-        </w:rPr>
-      </w:pPr>
-      <w:r>
-        <w:rPr>
-          <w:rFonts w:ascii="Arial" w:hAnsi="Arial" w:cs="Arial"/>
-          <w:sz w:val="22"/>
-          <w:szCs w:val="22"/>
-        </w:rPr>
-        <w:t>Post the zip file</w:t>
-      </w:r>
-      <w:r>
-        <w:rPr>
-          <w:rFonts w:ascii="Arial" w:hAnsi="Arial" w:cs="Arial"/>
-          <w:sz w:val="22"/>
-          <w:szCs w:val="22"/>
-        </w:rPr>
-        <w:t xml:space="preserve"> above </w:t>
-      </w:r>
-      <w:r>
-        <w:rPr>
-          <w:rFonts w:ascii="Arial" w:hAnsi="Arial" w:cs="Arial"/>
-          <w:sz w:val="22"/>
-          <w:szCs w:val="22"/>
-        </w:rPr>
-        <w:t xml:space="preserve">in the </w:t>
-      </w:r>
-      <w:r>
-        <w:rPr>
-          <w:rFonts w:ascii="Arial" w:hAnsi="Arial" w:cs="Arial"/>
-          <w:i/>
-          <w:sz w:val="22"/>
-          <w:szCs w:val="22"/>
-        </w:rPr>
-        <w:t>Lab 2</w:t>
-      </w:r>
-      <w:r>
-        <w:rPr>
-          <w:rFonts w:ascii="Arial" w:hAnsi="Arial" w:cs="Arial"/>
-          <w:i/>
-          <w:sz w:val="22"/>
-          <w:szCs w:val="22"/>
-        </w:rPr>
-        <w:t xml:space="preserve"> Beta + </w:t>
-      </w:r>
-      <w:r>
-        <w:rPr>
-          <w:rFonts w:ascii="Arial" w:hAnsi="Arial" w:cs="Arial"/>
-          <w:i/>
-          <w:sz w:val="22"/>
-          <w:szCs w:val="22"/>
-        </w:rPr>
-        <w:t>Discussion</w:t>
-      </w:r>
-      <w:r>
-        <w:rPr>
-          <w:rFonts w:ascii="Arial" w:hAnsi="Arial" w:cs="Arial"/>
-          <w:sz w:val="22"/>
-          <w:szCs w:val="22"/>
-        </w:rPr>
-        <w:t xml:space="preserve"> forum so a lab partner can review it for you.</w:t>
-      </w:r>
-    </w:p>
-    <w:p>
-      <w:pPr>
-        <w:pStyle w:val="ListParagraph"/>
-        <w:numPr>
-          <w:ilvl w:val="1"/>
-          <w:numId w:val="6"/>
-        </w:numPr>
-        <w:spacing w:after="160" w:line="259" w:lineRule="auto"/>
-        <w:rPr>
-          <w:rFonts w:ascii="Arial" w:hAnsi="Arial" w:cs="Arial"/>
-          <w:sz w:val="22"/>
-          <w:szCs w:val="22"/>
-        </w:rPr>
-      </w:pPr>
-      <w:proofErr w:type="gramStart"/>
-      <w:r>
-        <w:rPr>
-          <w:rFonts w:ascii="Arial" w:hAnsi="Arial" w:cs="Arial"/>
-          <w:sz w:val="22"/>
-          <w:szCs w:val="22"/>
-        </w:rPr>
-        <w:t xml:space="preserve">Review one of your lab partners’ </w:t>
-      </w:r>
-      <w:r>
-        <w:rPr>
-          <w:rFonts w:ascii="Arial" w:hAnsi="Arial" w:cs="Arial"/>
-          <w:sz w:val="22"/>
-          <w:szCs w:val="22"/>
-        </w:rPr>
-        <w:t>lab assignments</w:t>
-      </w:r>
-      <w:r>
-        <w:rPr>
-          <w:rFonts w:ascii="Arial" w:hAnsi="Arial" w:cs="Arial"/>
-          <w:sz w:val="22"/>
-          <w:szCs w:val="22"/>
-        </w:rPr>
-        <w:t xml:space="preserve"> </w:t>
-      </w:r>
-      <w:r>
-        <w:rPr>
-          <w:rFonts w:ascii="Arial" w:hAnsi="Arial" w:cs="Arial"/>
-          <w:sz w:val="22"/>
-          <w:szCs w:val="22"/>
-        </w:rPr>
-        <w:t xml:space="preserve">using the Code Review Form provided </w:t>
-      </w:r>
-      <w:r>
-        <w:rPr>
-          <w:rFonts w:ascii="Arial" w:hAnsi="Arial" w:cs="Arial"/>
-          <w:sz w:val="22"/>
-          <w:szCs w:val="22"/>
-        </w:rPr>
-        <w:t>and post</w:t>
-      </w:r>
-      <w:proofErr w:type="gramEnd"/>
-      <w:r>
-        <w:rPr>
-          <w:rFonts w:ascii="Arial" w:hAnsi="Arial" w:cs="Arial"/>
-          <w:sz w:val="22"/>
-          <w:szCs w:val="22"/>
-        </w:rPr>
-        <w:t xml:space="preserve"> the review in the </w:t>
-      </w:r>
-      <w:r>
-        <w:rPr>
-          <w:rFonts w:ascii="Arial" w:hAnsi="Arial" w:cs="Arial"/>
-          <w:i/>
-          <w:sz w:val="22"/>
-          <w:szCs w:val="22"/>
-        </w:rPr>
-        <w:t>Lab 2</w:t>
-      </w:r>
-      <w:r>
-        <w:rPr>
-          <w:rFonts w:ascii="Arial" w:hAnsi="Arial" w:cs="Arial"/>
-          <w:i/>
-          <w:sz w:val="22"/>
-          <w:szCs w:val="22"/>
-        </w:rPr>
-        <w:t xml:space="preserve"> Beta + </w:t>
-      </w:r>
-      <w:r>
-        <w:rPr>
-          <w:rFonts w:ascii="Arial" w:hAnsi="Arial" w:cs="Arial"/>
-          <w:i/>
-          <w:sz w:val="22"/>
-          <w:szCs w:val="22"/>
-        </w:rPr>
-        <w:t>Discussion</w:t>
-      </w:r>
-      <w:r>
-        <w:rPr>
-          <w:rFonts w:ascii="Arial" w:hAnsi="Arial" w:cs="Arial"/>
-          <w:sz w:val="22"/>
-          <w:szCs w:val="22"/>
-        </w:rPr>
-        <w:t xml:space="preserve"> </w:t>
-      </w:r>
-      <w:r>
-        <w:rPr>
-          <w:rFonts w:ascii="Arial" w:hAnsi="Arial" w:cs="Arial"/>
-          <w:sz w:val="22"/>
-          <w:szCs w:val="22"/>
-        </w:rPr>
-        <w:t>forum.</w:t>
-      </w:r>
-    </w:p>
-    <w:p>
-      <w:pPr>
-        <w:pStyle w:val="ListParagraph"/>
-        <w:numPr>
-          <w:ilvl w:val="1"/>
-          <w:numId w:val="6"/>
-        </w:numPr>
-        <w:spacing w:after="160" w:line="259" w:lineRule="auto"/>
-        <w:rPr>
-          <w:rFonts w:ascii="Arial" w:hAnsi="Arial" w:cs="Arial"/>
-          <w:sz w:val="22"/>
-          <w:szCs w:val="22"/>
-        </w:rPr>
-      </w:pPr>
-      <w:r>
-        <w:rPr>
-          <w:rFonts w:ascii="Arial" w:hAnsi="Arial" w:cs="Arial"/>
-          <w:sz w:val="22"/>
-          <w:szCs w:val="22"/>
-        </w:rPr>
-        <w:t>Submit a copy of the</w:t>
-      </w:r>
-      <w:r>
-        <w:rPr>
-          <w:rFonts w:ascii="Arial" w:hAnsi="Arial" w:cs="Arial"/>
-          <w:sz w:val="22"/>
-          <w:szCs w:val="22"/>
-        </w:rPr>
-        <w:t xml:space="preserve"> code review above to the Lab 2</w:t>
-      </w:r>
-      <w:r>
-        <w:rPr>
-          <w:rFonts w:ascii="Arial" w:hAnsi="Arial" w:cs="Arial"/>
-          <w:sz w:val="22"/>
-          <w:szCs w:val="22"/>
-        </w:rPr>
-        <w:t xml:space="preserve"> Code Review assignment.</w:t>
-      </w:r>
-      <w:r>
-        <w:rPr>
-          <w:rFonts w:ascii="Arial" w:hAnsi="Arial" w:cs="Arial"/>
-          <w:sz w:val="22"/>
-          <w:szCs w:val="22"/>
-        </w:rPr>
-        <w:br/>
+        <w:t>The web page you created for part 2.</w:t>
       </w:r>
     </w:p>
     <w:p>
@@ -844,15 +600,74 @@
           <w:sz w:val="22"/>
           <w:szCs w:val="22"/>
         </w:rPr>
-        <w:t>Production Version</w:t>
+        <w:t xml:space="preserve">A code review of your lab partner’s web page for part 2. </w:t>
+      </w:r>
+      <w:r>
+        <w:rPr>
+          <w:rFonts w:ascii="Arial" w:hAnsi="Arial" w:cs="Arial"/>
+          <w:sz w:val="22"/>
+          <w:szCs w:val="22"/>
+        </w:rPr>
+        <w:br/>
+        <w:t>(</w:t>
+      </w:r>
+      <w:r>
+        <w:rPr>
+          <w:rFonts w:ascii="Arial" w:hAnsi="Arial" w:cs="Arial"/>
+          <w:sz w:val="22"/>
+          <w:szCs w:val="22"/>
+        </w:rPr>
+        <w:t xml:space="preserve">Review one of your lab partners’ web pages </w:t>
+      </w:r>
+      <w:r>
+        <w:rPr>
+          <w:rFonts w:ascii="Arial" w:hAnsi="Arial" w:cs="Arial"/>
+          <w:sz w:val="22"/>
+          <w:szCs w:val="22"/>
+        </w:rPr>
+        <w:t>using the Code Review Form provided.)</w:t>
       </w:r>
     </w:p>
     <w:p>
       <w:pPr>
         <w:pStyle w:val="ListParagraph"/>
+        <w:spacing w:after="160" w:line="259" w:lineRule="auto"/>
+        <w:ind w:left="360"/>
+        <w:rPr>
+          <w:rFonts w:ascii="Arial" w:hAnsi="Arial" w:cs="Arial"/>
+          <w:sz w:val="22"/>
+          <w:szCs w:val="22"/>
+        </w:rPr>
+      </w:pPr>
+    </w:p>
+    <w:p>
+      <w:pPr>
+        <w:pStyle w:val="ListParagraph"/>
+        <w:spacing w:after="160" w:line="259" w:lineRule="auto"/>
+        <w:ind w:left="0"/>
+        <w:rPr>
+          <w:rFonts w:ascii="Arial" w:hAnsi="Arial" w:cs="Arial"/>
+          <w:sz w:val="22"/>
+          <w:szCs w:val="22"/>
+          <w:u w:val="single"/>
+        </w:rPr>
+      </w:pPr>
+      <w:r>
+        <w:rPr>
+          <w:rFonts w:ascii="Arial" w:hAnsi="Arial" w:cs="Arial"/>
+          <w:sz w:val="22"/>
+          <w:szCs w:val="22"/>
+          <w:u w:val="single"/>
+        </w:rPr>
+        <w:t>Code Review</w:t>
+      </w:r>
+    </w:p>
+    <w:p>
+      <w:pPr>
+        <w:pStyle w:val="ListParagraph"/>
         <w:numPr>
-          <w:ilvl w:val="1"/>
-          <w:numId w:val="6"/>
+          <w:ilvl w:val="0"/>
+          <w:numId w:val="14"/>
         </w:numPr>
         <w:spacing w:after="160" w:line="259" w:lineRule="auto"/>
         <w:rPr>
@@ -867,79 +682,17 @@
           <w:sz w:val="22"/>
           <w:szCs w:val="22"/>
         </w:rPr>
-        <w:t>Based on the review and helpful advice from your lab partner</w:t>
-      </w:r>
-      <w:r>
-        <w:rPr>
-          <w:rFonts w:ascii="Arial" w:hAnsi="Arial" w:cs="Arial"/>
-          <w:sz w:val="22"/>
-          <w:szCs w:val="22"/>
-        </w:rPr>
-        <w:t>s</w:t>
-      </w:r>
-      <w:r>
-        <w:rPr>
-          <w:rFonts w:ascii="Arial" w:hAnsi="Arial" w:cs="Arial"/>
-          <w:sz w:val="22"/>
-          <w:szCs w:val="22"/>
-        </w:rPr>
-        <w:t xml:space="preserve">, you may revise your </w:t>
-      </w:r>
-      <w:r>
-        <w:rPr>
-          <w:rFonts w:ascii="Arial" w:hAnsi="Arial" w:cs="Arial"/>
-          <w:sz w:val="22"/>
-          <w:szCs w:val="22"/>
-        </w:rPr>
-        <w:t>code</w:t>
-      </w:r>
-      <w:r>
-        <w:rPr>
-          <w:rFonts w:ascii="Arial" w:hAnsi="Arial" w:cs="Arial"/>
-          <w:sz w:val="22"/>
-          <w:szCs w:val="22"/>
-        </w:rPr>
-        <w:t xml:space="preserve">. On the code review </w:t>
-      </w:r>
-      <w:r>
-        <w:rPr>
-          <w:rFonts w:ascii="Arial" w:hAnsi="Arial" w:cs="Arial"/>
-          <w:sz w:val="22"/>
-          <w:szCs w:val="22"/>
-        </w:rPr>
-        <w:t xml:space="preserve">you got </w:t>
-      </w:r>
-      <w:r>
-        <w:rPr>
-          <w:rFonts w:ascii="Arial" w:hAnsi="Arial" w:cs="Arial"/>
-          <w:sz w:val="22"/>
-          <w:szCs w:val="22"/>
-        </w:rPr>
-        <w:t xml:space="preserve">from your lab partner, </w:t>
-      </w:r>
-      <w:r>
-        <w:rPr>
-          <w:rFonts w:ascii="Arial" w:hAnsi="Arial" w:cs="Arial"/>
-          <w:sz w:val="22"/>
-          <w:szCs w:val="22"/>
-        </w:rPr>
-        <w:t>fill out</w:t>
-      </w:r>
-      <w:r>
-        <w:rPr>
-          <w:rFonts w:ascii="Arial" w:hAnsi="Arial" w:cs="Arial"/>
-          <w:sz w:val="22"/>
-          <w:szCs w:val="22"/>
-        </w:rPr>
-        <w:t xml:space="preserve"> the “Production” column</w:t>
-      </w:r>
-      <w:r>
-        <w:rPr>
-          <w:rFonts w:ascii="Arial" w:hAnsi="Arial" w:cs="Arial"/>
-          <w:sz w:val="22"/>
-          <w:szCs w:val="22"/>
-        </w:rPr>
-        <w:t xml:space="preserve"> to show what you revised</w:t>
+        <w:t xml:space="preserve">Submit a copy of the code review above to the </w:t>
+      </w:r>
+      <w:r>
+        <w:rPr>
+          <w:rFonts w:ascii="Arial" w:hAnsi="Arial" w:cs="Arial"/>
+          <w:i/>
+          <w:iCs/>
+          <w:sz w:val="22"/>
+          <w:szCs w:val="22"/>
+        </w:rPr>
+        <w:t>Lab Code Review assignment</w:t>
       </w:r>
       <w:r>
         <w:rPr>
@@ -948,14 +701,75 @@
           <w:szCs w:val="22"/>
         </w:rPr>
         <w:t>.</w:t>
+      </w:r>
+      <w:r>
+        <w:rPr>
+          <w:rFonts w:ascii="Arial" w:hAnsi="Arial" w:cs="Arial"/>
+          <w:sz w:val="22"/>
+          <w:szCs w:val="22"/>
+        </w:rPr>
+        <w:br/>
       </w:r>
     </w:p>
     <w:p>
       <w:pPr>
+        <w:spacing w:after="160" w:line="259" w:lineRule="auto"/>
+        <w:rPr>
+          <w:rFonts w:ascii="Arial" w:hAnsi="Arial" w:cs="Arial"/>
+          <w:sz w:val="22"/>
+          <w:szCs w:val="22"/>
+        </w:rPr>
+      </w:pPr>
+      <w:r>
+        <w:rPr>
+          <w:rFonts w:ascii="Arial" w:hAnsi="Arial" w:cs="Arial"/>
+          <w:sz w:val="22"/>
+          <w:szCs w:val="22"/>
+          <w:u w:val="single"/>
+        </w:rPr>
+        <w:t>Production Version</w:t>
+      </w:r>
+      <w:r>
+        <w:rPr>
+          <w:rFonts w:ascii="Arial" w:hAnsi="Arial" w:cs="Arial"/>
+          <w:sz w:val="22"/>
+          <w:szCs w:val="22"/>
+        </w:rPr>
+        <w:br/>
+        <w:t xml:space="preserve">Based on the review and helpful advice from your lab partner, you may revise your web page. On the code review from your lab partner, complete the “Production” column to show what you revised. Upload the following to the </w:t>
+      </w:r>
+      <w:r>
+        <w:rPr>
+          <w:rFonts w:ascii="Arial" w:hAnsi="Arial" w:cs="Arial"/>
+          <w:i/>
+          <w:sz w:val="22"/>
+          <w:szCs w:val="22"/>
+        </w:rPr>
+        <w:t>Lab Production Version</w:t>
+      </w:r>
+      <w:r>
+        <w:rPr>
+          <w:rFonts w:ascii="Arial" w:hAnsi="Arial" w:cs="Arial"/>
+          <w:sz w:val="22"/>
+          <w:szCs w:val="22"/>
+        </w:rPr>
+        <w:t xml:space="preserve"> assignment</w:t>
+      </w:r>
+      <w:r>
+        <w:rPr>
+          <w:rFonts w:ascii="Arial" w:hAnsi="Arial" w:cs="Arial"/>
+          <w:sz w:val="22"/>
+          <w:szCs w:val="22"/>
+        </w:rPr>
+        <w:t>:</w:t>
+      </w:r>
+    </w:p>
+    <w:p>
+      <w:pPr>
         <w:pStyle w:val="ListParagraph"/>
         <w:numPr>
-          <w:ilvl w:val="1"/>
-          <w:numId w:val="6"/>
+          <w:ilvl w:val="0"/>
+          <w:numId w:val="15"/>
         </w:numPr>
         <w:spacing w:after="160" w:line="259" w:lineRule="auto"/>
         <w:rPr>
@@ -970,49 +784,15 @@
           <w:sz w:val="22"/>
           <w:szCs w:val="22"/>
         </w:rPr>
-        <w:t>Submit</w:t>
-      </w:r>
-      <w:r>
-        <w:rPr>
-          <w:rFonts w:ascii="Arial" w:hAnsi="Arial" w:cs="Arial"/>
-          <w:sz w:val="22"/>
-          <w:szCs w:val="22"/>
-        </w:rPr>
-        <w:t xml:space="preserve"> the following to the </w:t>
-      </w:r>
-      <w:r>
-        <w:rPr>
-          <w:rFonts w:ascii="Arial" w:hAnsi="Arial" w:cs="Arial"/>
-          <w:i/>
-          <w:sz w:val="22"/>
-          <w:szCs w:val="22"/>
-        </w:rPr>
-        <w:t>Lab 2</w:t>
-      </w:r>
-      <w:r>
-        <w:rPr>
-          <w:rFonts w:ascii="Arial" w:hAnsi="Arial" w:cs="Arial"/>
-          <w:i/>
-          <w:sz w:val="22"/>
-          <w:szCs w:val="22"/>
-        </w:rPr>
-        <w:t xml:space="preserve"> Production </w:t>
-      </w:r>
-      <w:r>
-        <w:rPr>
-          <w:rFonts w:ascii="Arial" w:hAnsi="Arial" w:cs="Arial"/>
-          <w:sz w:val="22"/>
-          <w:szCs w:val="22"/>
-        </w:rPr>
-        <w:t>assignment:</w:t>
+        <w:t>The Word document containing all the code you ran for part 1.</w:t>
       </w:r>
     </w:p>
     <w:p>
       <w:pPr>
         <w:pStyle w:val="ListParagraph"/>
         <w:numPr>
-          <w:ilvl w:val="2"/>
-          <w:numId w:val="6"/>
+          <w:ilvl w:val="0"/>
+          <w:numId w:val="15"/>
         </w:numPr>
         <w:spacing w:after="160" w:line="259" w:lineRule="auto"/>
         <w:rPr>
@@ -1027,31 +807,15 @@
           <w:sz w:val="22"/>
           <w:szCs w:val="22"/>
         </w:rPr>
-        <w:t xml:space="preserve">Your zipped </w:t>
-      </w:r>
-      <w:r>
-        <w:rPr>
-          <w:rFonts w:ascii="Arial" w:hAnsi="Arial" w:cs="Arial"/>
-          <w:sz w:val="22"/>
-          <w:szCs w:val="22"/>
-        </w:rPr>
-        <w:t>Tutorial folder from Part 1</w:t>
-      </w:r>
-      <w:r>
-        <w:rPr>
-          <w:rFonts w:ascii="Arial" w:hAnsi="Arial" w:cs="Arial"/>
-          <w:sz w:val="22"/>
-          <w:szCs w:val="22"/>
-        </w:rPr>
-        <w:t xml:space="preserve"> </w:t>
+        <w:t>The HTML file you created for part 2.</w:t>
       </w:r>
     </w:p>
     <w:p>
       <w:pPr>
         <w:pStyle w:val="ListParagraph"/>
         <w:numPr>
-          <w:ilvl w:val="2"/>
-          <w:numId w:val="6"/>
+          <w:ilvl w:val="0"/>
+          <w:numId w:val="15"/>
         </w:numPr>
         <w:spacing w:after="160" w:line="259" w:lineRule="auto"/>
         <w:rPr>
@@ -1073,60 +837,64 @@
           <w:rFonts w:ascii="Arial" w:hAnsi="Arial" w:cs="Arial"/>
           <w:sz w:val="22"/>
           <w:szCs w:val="22"/>
-        </w:rPr>
-        <w:t xml:space="preserve">from </w:t>
-      </w:r>
-      <w:r>
-        <w:rPr>
-          <w:rFonts w:ascii="Arial" w:hAnsi="Arial" w:cs="Arial"/>
-          <w:sz w:val="22"/>
-          <w:szCs w:val="22"/>
-        </w:rPr>
-        <w:t xml:space="preserve">your lab partner (after you </w:t>
-      </w:r>
-      <w:r>
-        <w:rPr>
-          <w:rFonts w:ascii="Arial" w:hAnsi="Arial" w:cs="Arial"/>
-          <w:sz w:val="22"/>
-          <w:szCs w:val="22"/>
-        </w:rPr>
-        <w:t xml:space="preserve">have </w:t>
-      </w:r>
-      <w:r>
-        <w:rPr>
-          <w:rFonts w:ascii="Arial" w:hAnsi="Arial" w:cs="Arial"/>
-          <w:sz w:val="22"/>
-          <w:szCs w:val="22"/>
-        </w:rPr>
-        <w:t>co</w:t>
-      </w:r>
-      <w:r>
-        <w:rPr>
-          <w:rFonts w:ascii="Arial" w:hAnsi="Arial" w:cs="Arial"/>
-          <w:sz w:val="22"/>
-          <w:szCs w:val="22"/>
-        </w:rPr>
-        <w:t>mplete</w:t>
-      </w:r>
-      <w:r>
-        <w:rPr>
-          <w:rFonts w:ascii="Arial" w:hAnsi="Arial" w:cs="Arial"/>
-          <w:sz w:val="22"/>
-          <w:szCs w:val="22"/>
-        </w:rPr>
-        <w:t>d</w:t>
-      </w:r>
-      <w:r>
-        <w:rPr>
-          <w:rFonts w:ascii="Arial" w:hAnsi="Arial" w:cs="Arial"/>
-          <w:sz w:val="22"/>
-          <w:szCs w:val="22"/>
-        </w:rPr>
-        <w:t xml:space="preserve"> the “Production” column)</w:t>
-      </w:r>
+          <w:u w:val="single"/>
+        </w:rPr>
+        <w:t>from</w:t>
+      </w:r>
+      <w:r>
+        <w:rPr>
+          <w:rFonts w:ascii="Arial" w:hAnsi="Arial" w:cs="Arial"/>
+          <w:sz w:val="22"/>
+          <w:szCs w:val="22"/>
+        </w:rPr>
+        <w:t xml:space="preserve"> </w:t>
+      </w:r>
+      <w:r>
+        <w:rPr>
+          <w:rFonts w:ascii="Arial" w:hAnsi="Arial" w:cs="Arial"/>
+          <w:sz w:val="22"/>
+          <w:szCs w:val="22"/>
+        </w:rPr>
+        <w:t xml:space="preserve">your lab partner </w:t>
+      </w:r>
+      <w:r>
+        <w:rPr>
+          <w:rFonts w:ascii="Arial" w:hAnsi="Arial" w:cs="Arial"/>
+          <w:sz w:val="22"/>
+          <w:szCs w:val="22"/>
+        </w:rPr>
+        <w:t xml:space="preserve">with the </w:t>
+      </w:r>
+      <w:r>
+        <w:rPr>
+          <w:rFonts w:ascii="Arial" w:hAnsi="Arial" w:cs="Arial"/>
+          <w:sz w:val="22"/>
+          <w:szCs w:val="22"/>
+          <w:u w:val="single"/>
+        </w:rPr>
+        <w:t>“Prod” column filled in by you</w:t>
+      </w:r>
+      <w:r>
+        <w:rPr>
+          <w:rFonts w:ascii="Arial" w:hAnsi="Arial" w:cs="Arial"/>
+          <w:sz w:val="22"/>
+          <w:szCs w:val="22"/>
+        </w:rPr>
+        <w:t>.</w:t>
+      </w:r>
+    </w:p>
+    <w:p>
+      <w:pPr>
+        <w:spacing w:after="160" w:line="259" w:lineRule="auto"/>
+        <w:rPr>
+          <w:rFonts w:ascii="Arial" w:hAnsi="Arial" w:cs="Arial"/>
+          <w:sz w:val="22"/>
+          <w:szCs w:val="22"/>
+        </w:rPr>
+      </w:pPr>
     </w:p>
     <w:sectPr>
-      <w:headerReference w:type="default" r:id="rId9"/>
+      <w:type w:val="continuous"/>
       <w:pgSz w:w="12240" w:h="15840"/>
       <w:pgMar w:top="1440" w:right="1530" w:bottom="1440" w:left="1800" w:header="720" w:footer="720" w:gutter="0"/>
       <w:cols w:space="720"/>
@@ -1136,7 +904,7 @@
 </file>
 
 <file path=word/endnotes.xml><?xml version="1.0" encoding="utf-8"?>
-<w:endnotes xmlns:wpc="http://schemas.microsoft.com/office/word/2010/wordprocessingCanvas" xmlns:mo="http://schemas.microsoft.com/office/mac/office/2008/main" xmlns:mc="http://schemas.openxmlformats.org/markup-compatibility/2006" xmlns:mv="urn:schemas-microsoft-com:mac:vml" xmlns:o="urn:schemas-microsoft-com:office:office" xmlns:r="http://schemas.openxmlformats.org/officeDocument/2006/relationships" xmlns:m="http://schemas.openxmlformats.org/officeDocument/2006/math" xmlns:v="urn:schemas-microsoft-com:vml" xmlns:wp14="http://schemas.microsoft.com/office/word/2010/wordprocessingDrawing" xmlns:wp="http://schemas.openxmlformats.org/drawingml/2006/wordprocessingDrawing" xmlns:w10="urn:schemas-microsoft-com:office:word" xmlns:w="http://schemas.openxmlformats.org/wordprocessingml/2006/main" xmlns:w14="http://schemas.microsoft.com/office/word/2010/wordml" xmlns:wpg="http://schemas.microsoft.com/office/word/2010/wordprocessingGroup" xmlns:wpi="http://schemas.microsoft.com/office/word/2010/wordprocessingInk" xmlns:wne="http://schemas.microsoft.com/office/word/2006/wordml" xmlns:wps="http://schemas.microsoft.com/office/word/2010/wordprocessingShape" mc:Ignorable="w14 wp14">
+<w:endnotes xmlns:wpc="http://schemas.microsoft.com/office/word/2010/wordprocessingCanvas" xmlns:cx="http://schemas.microsoft.com/office/drawing/2014/chartex" xmlns:cx1="http://schemas.microsoft.com/office/drawing/2015/9/8/chartex" xmlns:cx2="http://schemas.microsoft.com/office/drawing/2015/10/21/chartex" xmlns:cx3="http://schemas.microsoft.com/office/drawing/2016/5/9/chartex" xmlns:cx4="http://schemas.microsoft.com/office/drawing/2016/5/10/chartex" xmlns:cx5="http://schemas.microsoft.com/office/drawing/2016/5/11/chartex" xmlns:cx6="http://schemas.microsoft.com/office/drawing/2016/5/12/chartex" xmlns:cx7="http://schemas.microsoft.com/office/drawing/2016/5/13/chartex" xmlns:cx8="http://schemas.microsoft.com/office/drawing/2016/5/14/chartex" xmlns:mc="http://schemas.openxmlformats.org/markup-compatibility/2006" xmlns:aink="http://schemas.microsoft.com/office/drawing/2016/ink" xmlns:am3d="http://schemas.microsoft.com/office/drawing/2017/model3d" xmlns:o="urn:schemas-microsoft-com:office:office" xmlns:r="http://schemas.openxmlformats.org/officeDocument/2006/relationships" xmlns:m="http://schemas.openxmlformats.org/officeDocument/2006/math" xmlns:v="urn:schemas-microsoft-com:vml" xmlns:wp14="http://schemas.microsoft.com/office/word/2010/wordprocessingDrawing" xmlns:wp="http://schemas.openxmlformats.org/drawingml/2006/wordprocessingDrawing" xmlns:w10="urn:schemas-microsoft-com:office:word" xmlns:w="http://schemas.openxmlformats.org/wordprocessingml/2006/main" xmlns:w14="http://schemas.microsoft.com/office/word/2010/wordml" xmlns:w15="http://schemas.microsoft.com/office/word/2012/wordml" xmlns:w16cid="http://schemas.microsoft.com/office/word/2016/wordml/cid" xmlns:w16se="http://schemas.microsoft.com/office/word/2015/wordml/symex" xmlns:wpg="http://schemas.microsoft.com/office/word/2010/wordprocessingGroup" xmlns:wpi="http://schemas.microsoft.com/office/word/2010/wordprocessingInk" xmlns:wne="http://schemas.microsoft.com/office/word/2006/wordml" xmlns:wps="http://schemas.microsoft.com/office/word/2010/wordprocessingShape" mc:Ignorable="w14 w15 w16se w16cid wp14">
   <w:endnote w:type="separator" w:id="-1">
     <w:p>
       <w:r>
@@ -1154,8 +922,21 @@
 </w:endnotes>
 </file>
 
+<file path=word/footer1.xml><?xml version="1.0" encoding="utf-8"?>
+<w:ftr xmlns:wpc="http://schemas.microsoft.com/office/word/2010/wordprocessingCanvas" xmlns:cx="http://schemas.microsoft.com/office/drawing/2014/chartex" xmlns:cx1="http://schemas.microsoft.com/office/drawing/2015/9/8/chartex" xmlns:cx2="http://schemas.microsoft.com/office/drawing/2015/10/21/chartex" xmlns:cx3="http://schemas.microsoft.com/office/drawing/2016/5/9/chartex" xmlns:cx4="http://schemas.microsoft.com/office/drawing/2016/5/10/chartex" xmlns:cx5="http://schemas.microsoft.com/office/drawing/2016/5/11/chartex" xmlns:cx6="http://schemas.microsoft.com/office/drawing/2016/5/12/chartex" xmlns:cx7="http://schemas.microsoft.com/office/drawing/2016/5/13/chartex" xmlns:cx8="http://schemas.microsoft.com/office/drawing/2016/5/14/chartex" xmlns:mc="http://schemas.openxmlformats.org/markup-compatibility/2006" xmlns:aink="http://schemas.microsoft.com/office/drawing/2016/ink" xmlns:am3d="http://schemas.microsoft.com/office/drawing/2017/model3d" xmlns:o="urn:schemas-microsoft-com:office:office" xmlns:r="http://schemas.openxmlformats.org/officeDocument/2006/relationships" xmlns:m="http://schemas.openxmlformats.org/officeDocument/2006/math" xmlns:v="urn:schemas-microsoft-com:vml" xmlns:wp14="http://schemas.microsoft.com/office/word/2010/wordprocessingDrawing" xmlns:wp="http://schemas.openxmlformats.org/drawingml/2006/wordprocessingDrawing" xmlns:w10="urn:schemas-microsoft-com:office:word" xmlns:w="http://schemas.openxmlformats.org/wordprocessingml/2006/main" xmlns:w14="http://schemas.microsoft.com/office/word/2010/wordml" xmlns:w15="http://schemas.microsoft.com/office/word/2012/wordml" xmlns:w16cid="http://schemas.microsoft.com/office/word/2016/wordml/cid" xmlns:w16se="http://schemas.microsoft.com/office/word/2015/wordml/symex" xmlns:wpg="http://schemas.microsoft.com/office/word/2010/wordprocessingGroup" xmlns:wpi="http://schemas.microsoft.com/office/word/2010/wordprocessingInk" xmlns:wne="http://schemas.microsoft.com/office/word/2006/wordml" xmlns:wps="http://schemas.microsoft.com/office/word/2010/wordprocessingShape" mc:Ignorable="w14 w15 w16se w16cid wp14">
+  <w:p>
+    <w:pPr>
+      <w:pStyle w:val="Footer"/>
+    </w:pPr>
+    <w:r>
+      <w:t>Written by Brian Bird, Lane Community College, spring 2017, revised spring 2020</w:t>
+    </w:r>
+  </w:p>
+</w:ftr>
+</file>
+
 <file path=word/footnotes.xml><?xml version="1.0" encoding="utf-8"?>
-<w:footnotes xmlns:wpc="http://schemas.microsoft.com/office/word/2010/wordprocessingCanvas" xmlns:mo="http://schemas.microsoft.com/office/mac/office/2008/main" xmlns:mc="http://schemas.openxmlformats.org/markup-compatibility/2006" xmlns:mv="urn:schemas-microsoft-com:mac:vml" xmlns:o="urn:schemas-microsoft-com:office:office" xmlns:r="http://schemas.openxmlformats.org/officeDocument/2006/relationships" xmlns:m="http://schemas.openxmlformats.org/officeDocument/2006/math" xmlns:v="urn:schemas-microsoft-com:vml" xmlns:wp14="http://schemas.microsoft.com/office/word/2010/wordprocessingDrawing" xmlns:wp="http://schemas.openxmlformats.org/drawingml/2006/wordprocessingDrawing" xmlns:w10="urn:schemas-microsoft-com:office:word" xmlns:w="http://schemas.openxmlformats.org/wordprocessingml/2006/main" xmlns:w14="http://schemas.microsoft.com/office/word/2010/wordml" xmlns:wpg="http://schemas.microsoft.com/office/word/2010/wordprocessingGroup" xmlns:wpi="http://schemas.microsoft.com/office/word/2010/wordprocessingInk" xmlns:wne="http://schemas.microsoft.com/office/word/2006/wordml" xmlns:wps="http://schemas.microsoft.com/office/word/2010/wordprocessingShape" mc:Ignorable="w14 wp14">
+<w:footnotes xmlns:wpc="http://schemas.microsoft.com/office/word/2010/wordprocessingCanvas" xmlns:cx="http://schemas.microsoft.com/office/drawing/2014/chartex" xmlns:cx1="http://schemas.microsoft.com/office/drawing/2015/9/8/chartex" xmlns:cx2="http://schemas.microsoft.com/office/drawing/2015/10/21/chartex" xmlns:cx3="http://schemas.microsoft.com/office/drawing/2016/5/9/chartex" xmlns:cx4="http://schemas.microsoft.com/office/drawing/2016/5/10/chartex" xmlns:cx5="http://schemas.microsoft.com/office/drawing/2016/5/11/chartex" xmlns:cx6="http://schemas.microsoft.com/office/drawing/2016/5/12/chartex" xmlns:cx7="http://schemas.microsoft.com/office/drawing/2016/5/13/chartex" xmlns:cx8="http://schemas.microsoft.com/office/drawing/2016/5/14/chartex" xmlns:mc="http://schemas.openxmlformats.org/markup-compatibility/2006" xmlns:aink="http://schemas.microsoft.com/office/drawing/2016/ink" xmlns:am3d="http://schemas.microsoft.com/office/drawing/2017/model3d" xmlns:o="urn:schemas-microsoft-com:office:office" xmlns:r="http://schemas.openxmlformats.org/officeDocument/2006/relationships" xmlns:m="http://schemas.openxmlformats.org/officeDocument/2006/math" xmlns:v="urn:schemas-microsoft-com:vml" xmlns:wp14="http://schemas.microsoft.com/office/word/2010/wordprocessingDrawing" xmlns:wp="http://schemas.openxmlformats.org/drawingml/2006/wordprocessingDrawing" xmlns:w10="urn:schemas-microsoft-com:office:word" xmlns:w="http://schemas.openxmlformats.org/wordprocessingml/2006/main" xmlns:w14="http://schemas.microsoft.com/office/word/2010/wordml" xmlns:w15="http://schemas.microsoft.com/office/word/2012/wordml" xmlns:w16cid="http://schemas.microsoft.com/office/word/2016/wordml/cid" xmlns:w16se="http://schemas.microsoft.com/office/word/2015/wordml/symex" xmlns:wpg="http://schemas.microsoft.com/office/word/2010/wordprocessingGroup" xmlns:wpi="http://schemas.microsoft.com/office/word/2010/wordprocessingInk" xmlns:wne="http://schemas.microsoft.com/office/word/2006/wordml" xmlns:wps="http://schemas.microsoft.com/office/word/2010/wordprocessingShape" mc:Ignorable="w14 w15 w16se w16cid wp14">
   <w:footnote w:type="separator" w:id="-1">
     <w:p>
       <w:r>
@@ -1174,7 +955,7 @@
 </file>
 
 <file path=word/header1.xml><?xml version="1.0" encoding="utf-8"?>
-<w:hdr xmlns:wpc="http://schemas.microsoft.com/office/word/2010/wordprocessingCanvas" xmlns:mo="http://schemas.microsoft.com/office/mac/office/2008/main" xmlns:mc="http://schemas.openxmlformats.org/markup-compatibility/2006" xmlns:mv="urn:schemas-microsoft-com:mac:vml" xmlns:o="urn:schemas-microsoft-com:office:office" xmlns:r="http://schemas.openxmlformats.org/officeDocument/2006/relationships" xmlns:m="http://schemas.openxmlformats.org/officeDocument/2006/math" xmlns:v="urn:schemas-microsoft-com:vml" xmlns:wp14="http://schemas.microsoft.com/office/word/2010/wordprocessingDrawing" xmlns:wp="http://schemas.openxmlformats.org/drawingml/2006/wordprocessingDrawing" xmlns:w10="urn:schemas-microsoft-com:office:word" xmlns:w="http://schemas.openxmlformats.org/wordprocessingml/2006/main" xmlns:w14="http://schemas.microsoft.com/office/word/2010/wordml" xmlns:wpg="http://schemas.microsoft.com/office/word/2010/wordprocessingGroup" xmlns:wpi="http://schemas.microsoft.com/office/word/2010/wordprocessingInk" xmlns:wne="http://schemas.microsoft.com/office/word/2006/wordml" xmlns:wps="http://schemas.microsoft.com/office/word/2010/wordprocessingShape" mc:Ignorable="w14 wp14">
+<w:hdr xmlns:wpc="http://schemas.microsoft.com/office/word/2010/wordprocessingCanvas" xmlns:cx="http://schemas.microsoft.com/office/drawing/2014/chartex" xmlns:cx1="http://schemas.microsoft.com/office/drawing/2015/9/8/chartex" xmlns:cx2="http://schemas.microsoft.com/office/drawing/2015/10/21/chartex" xmlns:cx3="http://schemas.microsoft.com/office/drawing/2016/5/9/chartex" xmlns:cx4="http://schemas.microsoft.com/office/drawing/2016/5/10/chartex" xmlns:cx5="http://schemas.microsoft.com/office/drawing/2016/5/11/chartex" xmlns:cx6="http://schemas.microsoft.com/office/drawing/2016/5/12/chartex" xmlns:cx7="http://schemas.microsoft.com/office/drawing/2016/5/13/chartex" xmlns:cx8="http://schemas.microsoft.com/office/drawing/2016/5/14/chartex" xmlns:mc="http://schemas.openxmlformats.org/markup-compatibility/2006" xmlns:aink="http://schemas.microsoft.com/office/drawing/2016/ink" xmlns:am3d="http://schemas.microsoft.com/office/drawing/2017/model3d" xmlns:o="urn:schemas-microsoft-com:office:office" xmlns:r="http://schemas.openxmlformats.org/officeDocument/2006/relationships" xmlns:m="http://schemas.openxmlformats.org/officeDocument/2006/math" xmlns:v="urn:schemas-microsoft-com:vml" xmlns:wp14="http://schemas.microsoft.com/office/word/2010/wordprocessingDrawing" xmlns:wp="http://schemas.openxmlformats.org/drawingml/2006/wordprocessingDrawing" xmlns:w10="urn:schemas-microsoft-com:office:word" xmlns:w="http://schemas.openxmlformats.org/wordprocessingml/2006/main" xmlns:w14="http://schemas.microsoft.com/office/word/2010/wordml" xmlns:w15="http://schemas.microsoft.com/office/word/2012/wordml" xmlns:w16cid="http://schemas.microsoft.com/office/word/2016/wordml/cid" xmlns:w16se="http://schemas.microsoft.com/office/word/2015/wordml/symex" xmlns:wpg="http://schemas.microsoft.com/office/word/2010/wordprocessingGroup" xmlns:wpi="http://schemas.microsoft.com/office/word/2010/wordprocessingInk" xmlns:wne="http://schemas.microsoft.com/office/word/2006/wordml" xmlns:wps="http://schemas.microsoft.com/office/word/2010/wordprocessingShape" mc:Ignorable="w14 w15 w16se w16cid wp14">
   <w:p>
     <w:pPr>
       <w:pStyle w:val="Header"/>
@@ -1247,8 +1028,8 @@
 </file>
 
 <file path=word/numbering.xml><?xml version="1.0" encoding="utf-8"?>
-<w:numbering xmlns:wpc="http://schemas.microsoft.com/office/word/2010/wordprocessingCanvas" xmlns:mo="http://schemas.microsoft.com/office/mac/office/2008/main" xmlns:mc="http://schemas.openxmlformats.org/markup-compatibility/2006" xmlns:mv="urn:schemas-microsoft-com:mac:vml" xmlns:o="urn:schemas-microsoft-com:office:office" xmlns:r="http://schemas.openxmlformats.org/officeDocument/2006/relationships" xmlns:m="http://schemas.openxmlformats.org/officeDocument/2006/math" xmlns:v="urn:schemas-microsoft-com:vml" xmlns:wp14="http://schemas.microsoft.com/office/word/2010/wordprocessingDrawing" xmlns:wp="http://schemas.openxmlformats.org/drawingml/2006/wordprocessingDrawing" xmlns:w10="urn:schemas-microsoft-com:office:word" xmlns:w="http://schemas.openxmlformats.org/wordprocessingml/2006/main" xmlns:w14="http://schemas.microsoft.com/office/word/2010/wordml" xmlns:wpg="http://schemas.microsoft.com/office/word/2010/wordprocessingGroup" xmlns:wpi="http://schemas.microsoft.com/office/word/2010/wordprocessingInk" xmlns:wne="http://schemas.microsoft.com/office/word/2006/wordml" xmlns:wps="http://schemas.microsoft.com/office/word/2010/wordprocessingShape" mc:Ignorable="w14 wp14">
-  <w:abstractNum w:abstractNumId="0">
+<w:numbering xmlns:wpc="http://schemas.microsoft.com/office/word/2010/wordprocessingCanvas" xmlns:cx="http://schemas.microsoft.com/office/drawing/2014/chartex" xmlns:cx1="http://schemas.microsoft.com/office/drawing/2015/9/8/chartex" xmlns:cx2="http://schemas.microsoft.com/office/drawing/2015/10/21/chartex" xmlns:cx3="http://schemas.microsoft.com/office/drawing/2016/5/9/chartex" xmlns:cx4="http://schemas.microsoft.com/office/drawing/2016/5/10/chartex" xmlns:cx5="http://schemas.microsoft.com/office/drawing/2016/5/11/chartex" xmlns:cx6="http://schemas.microsoft.com/office/drawing/2016/5/12/chartex" xmlns:cx7="http://schemas.microsoft.com/office/drawing/2016/5/13/chartex" xmlns:cx8="http://schemas.microsoft.com/office/drawing/2016/5/14/chartex" xmlns:mc="http://schemas.openxmlformats.org/markup-compatibility/2006" xmlns:aink="http://schemas.microsoft.com/office/drawing/2016/ink" xmlns:am3d="http://schemas.microsoft.com/office/drawing/2017/model3d" xmlns:o="urn:schemas-microsoft-com:office:office" xmlns:r="http://schemas.openxmlformats.org/officeDocument/2006/relationships" xmlns:m="http://schemas.openxmlformats.org/officeDocument/2006/math" xmlns:v="urn:schemas-microsoft-com:vml" xmlns:wp14="http://schemas.microsoft.com/office/word/2010/wordprocessingDrawing" xmlns:wp="http://schemas.openxmlformats.org/drawingml/2006/wordprocessingDrawing" xmlns:w10="urn:schemas-microsoft-com:office:word" xmlns:w="http://schemas.openxmlformats.org/wordprocessingml/2006/main" xmlns:w14="http://schemas.microsoft.com/office/word/2010/wordml" xmlns:w15="http://schemas.microsoft.com/office/word/2012/wordml" xmlns:w16cid="http://schemas.microsoft.com/office/word/2016/wordml/cid" xmlns:w16se="http://schemas.microsoft.com/office/word/2015/wordml/symex" xmlns:wpg="http://schemas.microsoft.com/office/word/2010/wordprocessingGroup" xmlns:wpi="http://schemas.microsoft.com/office/word/2010/wordprocessingInk" xmlns:wne="http://schemas.microsoft.com/office/word/2006/wordml" xmlns:wps="http://schemas.microsoft.com/office/word/2010/wordprocessingShape" mc:Ignorable="w14 w15 w16se w16cid wp14">
+  <w:abstractNum w:abstractNumId="0" w15:restartNumberingAfterBreak="0">
     <w:nsid w:val="00000001"/>
     <w:multiLevelType w:val="hybridMultilevel"/>
     <w:tmpl w:val="00000001"/>
@@ -1302,7 +1083,7 @@
       <w:lvlJc w:val="left"/>
     </w:lvl>
   </w:abstractNum>
-  <w:abstractNum w:abstractNumId="1">
+  <w:abstractNum w:abstractNumId="1" w15:restartNumberingAfterBreak="0">
     <w:nsid w:val="0A5872C9"/>
     <w:multiLevelType w:val="hybridMultilevel"/>
     <w:tmpl w:val="B1662FF4"/>
@@ -1388,7 +1169,7 @@
       </w:pPr>
     </w:lvl>
   </w:abstractNum>
-  <w:abstractNum w:abstractNumId="2">
+  <w:abstractNum w:abstractNumId="2" w15:restartNumberingAfterBreak="0">
     <w:nsid w:val="12672D84"/>
     <w:multiLevelType w:val="hybridMultilevel"/>
     <w:tmpl w:val="D82CC6F8"/>
@@ -1501,7 +1282,7 @@
       </w:rPr>
     </w:lvl>
   </w:abstractNum>
-  <w:abstractNum w:abstractNumId="3">
+  <w:abstractNum w:abstractNumId="3" w15:restartNumberingAfterBreak="0">
     <w:nsid w:val="194409DE"/>
     <w:multiLevelType w:val="multilevel"/>
     <w:tmpl w:val="C0762980"/>
@@ -1650,7 +1431,93 @@
       </w:rPr>
     </w:lvl>
   </w:abstractNum>
-  <w:abstractNum w:abstractNumId="4">
+  <w:abstractNum w:abstractNumId="4" w15:restartNumberingAfterBreak="0">
+    <w:nsid w:val="1EB300BF"/>
+    <w:multiLevelType w:val="hybridMultilevel"/>
+    <w:tmpl w:val="90582842"/>
+    <w:lvl w:ilvl="0" w:tplc="0409000F">
+      <w:start w:val="1"/>
+      <w:numFmt w:val="decimal"/>
+      <w:lvlText w:val="%1."/>
+      <w:lvlJc w:val="left"/>
+      <w:pPr>
+        <w:ind w:left="360" w:hanging="360"/>
+      </w:pPr>
+    </w:lvl>
+    <w:lvl w:ilvl="1" w:tplc="04090019" w:tentative="1">
+      <w:start w:val="1"/>
+      <w:numFmt w:val="lowerLetter"/>
+      <w:lvlText w:val="%2."/>
+      <w:lvlJc w:val="left"/>
+      <w:pPr>
+        <w:ind w:left="1080" w:hanging="360"/>
+      </w:pPr>
+    </w:lvl>
+    <w:lvl w:ilvl="2" w:tplc="0409001B" w:tentative="1">
+      <w:start w:val="1"/>
+      <w:numFmt w:val="lowerRoman"/>
+      <w:lvlText w:val="%3."/>
+      <w:lvlJc w:val="right"/>
+      <w:pPr>
+        <w:ind w:left="1800" w:hanging="180"/>
+      </w:pPr>
+    </w:lvl>
+    <w:lvl w:ilvl="3" w:tplc="0409000F" w:tentative="1">
+      <w:start w:val="1"/>
+      <w:numFmt w:val="decimal"/>
+      <w:lvlText w:val="%4."/>
+      <w:lvlJc w:val="left"/>
+      <w:pPr>
+        <w:ind w:left="2520" w:hanging="360"/>
+      </w:pPr>
+    </w:lvl>
+    <w:lvl w:ilvl="4" w:tplc="04090019" w:tentative="1">
+      <w:start w:val="1"/>
+      <w:numFmt w:val="lowerLetter"/>
+      <w:lvlText w:val="%5."/>
+      <w:lvlJc w:val="left"/>
+      <w:pPr>
+        <w:ind w:left="3240" w:hanging="360"/>
+      </w:pPr>
+    </w:lvl>
+    <w:lvl w:ilvl="5" w:tplc="0409001B" w:tentative="1">
+      <w:start w:val="1"/>
+      <w:numFmt w:val="lowerRoman"/>
+      <w:lvlText w:val="%6."/>
+      <w:lvlJc w:val="right"/>
+      <w:pPr>
+        <w:ind w:left="3960" w:hanging="180"/>
+      </w:pPr>
+    </w:lvl>
+    <w:lvl w:ilvl="6" w:tplc="0409000F" w:tentative="1">
+      <w:start w:val="1"/>
+      <w:numFmt w:val="decimal"/>
+      <w:lvlText w:val="%7."/>
+      <w:lvlJc w:val="left"/>
+      <w:pPr>
+        <w:ind w:left="4680" w:hanging="360"/>
+      </w:pPr>
+    </w:lvl>
+    <w:lvl w:ilvl="7" w:tplc="04090019" w:tentative="1">
+      <w:start w:val="1"/>
+      <w:numFmt w:val="lowerLetter"/>
+      <w:lvlText w:val="%8."/>
+      <w:lvlJc w:val="left"/>
+      <w:pPr>
+        <w:ind w:left="5400" w:hanging="360"/>
+      </w:pPr>
+    </w:lvl>
+    <w:lvl w:ilvl="8" w:tplc="0409001B" w:tentative="1">
+      <w:start w:val="1"/>
+      <w:numFmt w:val="lowerRoman"/>
+      <w:lvlText w:val="%9."/>
+      <w:lvlJc w:val="right"/>
+      <w:pPr>
+        <w:ind w:left="6120" w:hanging="180"/>
+      </w:pPr>
+    </w:lvl>
+  </w:abstractNum>
+  <w:abstractNum w:abstractNumId="5" w15:restartNumberingAfterBreak="0">
     <w:nsid w:val="2CE64070"/>
     <w:multiLevelType w:val="hybridMultilevel"/>
     <w:tmpl w:val="B03A529E"/>
@@ -1736,7 +1603,7 @@
       </w:pPr>
     </w:lvl>
   </w:abstractNum>
-  <w:abstractNum w:abstractNumId="5">
+  <w:abstractNum w:abstractNumId="6" w15:restartNumberingAfterBreak="0">
     <w:nsid w:val="2E744588"/>
     <w:multiLevelType w:val="multilevel"/>
     <w:tmpl w:val="5BECDAA2"/>
@@ -1849,7 +1716,7 @@
       </w:pPr>
     </w:lvl>
   </w:abstractNum>
-  <w:abstractNum w:abstractNumId="6">
+  <w:abstractNum w:abstractNumId="7" w15:restartNumberingAfterBreak="0">
     <w:nsid w:val="3292358B"/>
     <w:multiLevelType w:val="hybridMultilevel"/>
     <w:tmpl w:val="C3B0B866"/>
@@ -1962,7 +1829,7 @@
       </w:rPr>
     </w:lvl>
   </w:abstractNum>
-  <w:abstractNum w:abstractNumId="7">
+  <w:abstractNum w:abstractNumId="8" w15:restartNumberingAfterBreak="0">
     <w:nsid w:val="39D26039"/>
     <w:multiLevelType w:val="hybridMultilevel"/>
     <w:tmpl w:val="7EC84DB4"/>
@@ -2075,7 +1942,7 @@
       </w:rPr>
     </w:lvl>
   </w:abstractNum>
-  <w:abstractNum w:abstractNumId="8">
+  <w:abstractNum w:abstractNumId="9" w15:restartNumberingAfterBreak="0">
     <w:nsid w:val="43891E01"/>
     <w:multiLevelType w:val="hybridMultilevel"/>
     <w:tmpl w:val="77207168"/>
@@ -2188,7 +2055,7 @@
       </w:rPr>
     </w:lvl>
   </w:abstractNum>
-  <w:abstractNum w:abstractNumId="9">
+  <w:abstractNum w:abstractNumId="10" w15:restartNumberingAfterBreak="0">
     <w:nsid w:val="48262CDB"/>
     <w:multiLevelType w:val="multilevel"/>
     <w:tmpl w:val="F93AD672"/>
@@ -2337,7 +2204,96 @@
       </w:rPr>
     </w:lvl>
   </w:abstractNum>
-  <w:abstractNum w:abstractNumId="10">
+  <w:abstractNum w:abstractNumId="11" w15:restartNumberingAfterBreak="0">
+    <w:nsid w:val="4B08449C"/>
+    <w:multiLevelType w:val="hybridMultilevel"/>
+    <w:tmpl w:val="8C24AEF4"/>
+    <w:lvl w:ilvl="0" w:tplc="0409000F">
+      <w:start w:val="1"/>
+      <w:numFmt w:val="decimal"/>
+      <w:lvlText w:val="%1."/>
+      <w:lvlJc w:val="left"/>
+      <w:pPr>
+        <w:ind w:left="360" w:hanging="360"/>
+      </w:pPr>
+    </w:lvl>
+    <w:lvl w:ilvl="1" w:tplc="04090001">
+      <w:start w:val="1"/>
+      <w:numFmt w:val="bullet"/>
+      <w:lvlText w:val=""/>
+      <w:lvlJc w:val="left"/>
+      <w:pPr>
+        <w:ind w:left="1080" w:hanging="360"/>
+      </w:pPr>
+      <w:rPr>
+        <w:rFonts w:ascii="Symbol" w:hAnsi="Symbol" w:hint="default"/>
+      </w:rPr>
+    </w:lvl>
+    <w:lvl w:ilvl="2" w:tplc="0409000F">
+      <w:start w:val="1"/>
+      <w:numFmt w:val="decimal"/>
+      <w:lvlText w:val="%3."/>
+      <w:lvlJc w:val="left"/>
+      <w:pPr>
+        <w:ind w:left="1800" w:hanging="180"/>
+      </w:pPr>
+    </w:lvl>
+    <w:lvl w:ilvl="3" w:tplc="0409000F" w:tentative="1">
+      <w:start w:val="1"/>
+      <w:numFmt w:val="decimal"/>
+      <w:lvlText w:val="%4."/>
+      <w:lvlJc w:val="left"/>
+      <w:pPr>
+        <w:ind w:left="2520" w:hanging="360"/>
+      </w:pPr>
+    </w:lvl>
+    <w:lvl w:ilvl="4" w:tplc="04090019" w:tentative="1">
+      <w:start w:val="1"/>
+      <w:numFmt w:val="lowerLetter"/>
+      <w:lvlText w:val="%5."/>
+      <w:lvlJc w:val="left"/>
+      <w:pPr>
+        <w:ind w:left="3240" w:hanging="360"/>
+      </w:pPr>
+    </w:lvl>
+    <w:lvl w:ilvl="5" w:tplc="0409001B" w:tentative="1">
+      <w:start w:val="1"/>
+      <w:numFmt w:val="lowerRoman"/>
+      <w:lvlText w:val="%6."/>
+      <w:lvlJc w:val="right"/>
+      <w:pPr>
+        <w:ind w:left="3960" w:hanging="180"/>
+      </w:pPr>
+    </w:lvl>
+    <w:lvl w:ilvl="6" w:tplc="0409000F" w:tentative="1">
+      <w:start w:val="1"/>
+      <w:numFmt w:val="decimal"/>
+      <w:lvlText w:val="%7."/>
+      <w:lvlJc w:val="left"/>
+      <w:pPr>
+        <w:ind w:left="4680" w:hanging="360"/>
+      </w:pPr>
+    </w:lvl>
+    <w:lvl w:ilvl="7" w:tplc="04090019" w:tentative="1">
+      <w:start w:val="1"/>
+      <w:numFmt w:val="lowerLetter"/>
+      <w:lvlText w:val="%8."/>
+      <w:lvlJc w:val="left"/>
+      <w:pPr>
+        <w:ind w:left="5400" w:hanging="360"/>
+      </w:pPr>
+    </w:lvl>
+    <w:lvl w:ilvl="8" w:tplc="0409001B" w:tentative="1">
+      <w:start w:val="1"/>
+      <w:numFmt w:val="lowerRoman"/>
+      <w:lvlText w:val="%9."/>
+      <w:lvlJc w:val="right"/>
+      <w:pPr>
+        <w:ind w:left="6120" w:hanging="180"/>
+      </w:pPr>
+    </w:lvl>
+  </w:abstractNum>
+  <w:abstractNum w:abstractNumId="12" w15:restartNumberingAfterBreak="0">
     <w:nsid w:val="4D4D455B"/>
     <w:multiLevelType w:val="hybridMultilevel"/>
     <w:tmpl w:val="F858F418"/>
@@ -2394,7 +2350,7 @@
       <w:lvlJc w:val="left"/>
     </w:lvl>
   </w:abstractNum>
-  <w:abstractNum w:abstractNumId="11">
+  <w:abstractNum w:abstractNumId="13" w15:restartNumberingAfterBreak="0">
     <w:nsid w:val="63FA36D9"/>
     <w:multiLevelType w:val="multilevel"/>
     <w:tmpl w:val="C0762980"/>
@@ -2543,7 +2499,7 @@
       </w:rPr>
     </w:lvl>
   </w:abstractNum>
-  <w:abstractNum w:abstractNumId="12">
+  <w:abstractNum w:abstractNumId="14" w15:restartNumberingAfterBreak="0">
     <w:nsid w:val="78D25526"/>
     <w:multiLevelType w:val="hybridMultilevel"/>
     <w:tmpl w:val="A9F813D0"/>
@@ -2633,16 +2589,16 @@
     </w:lvl>
   </w:abstractNum>
   <w:num w:numId="1">
-    <w:abstractNumId w:val="9"/>
+    <w:abstractNumId w:val="10"/>
   </w:num>
   <w:num w:numId="2">
-    <w:abstractNumId w:val="11"/>
+    <w:abstractNumId w:val="13"/>
   </w:num>
   <w:num w:numId="3">
     <w:abstractNumId w:val="3"/>
   </w:num>
   <w:num w:numId="4">
-    <w:abstractNumId w:val="8"/>
+    <w:abstractNumId w:val="9"/>
   </w:num>
   <w:num w:numId="5">
     <w:abstractNumId w:val="2"/>
@@ -2654,28 +2610,34 @@
     <w:abstractNumId w:val="0"/>
   </w:num>
   <w:num w:numId="8">
-    <w:abstractNumId w:val="10"/>
+    <w:abstractNumId w:val="12"/>
   </w:num>
   <w:num w:numId="9">
+    <w:abstractNumId w:val="7"/>
+  </w:num>
+  <w:num w:numId="10">
     <w:abstractNumId w:val="6"/>
   </w:num>
-  <w:num w:numId="10">
+  <w:num w:numId="11">
+    <w:abstractNumId w:val="8"/>
+  </w:num>
+  <w:num w:numId="12">
     <w:abstractNumId w:val="5"/>
   </w:num>
-  <w:num w:numId="11">
-    <w:abstractNumId w:val="7"/>
+  <w:num w:numId="13">
+    <w:abstractNumId w:val="14"/>
   </w:num>
-  <w:num w:numId="12">
+  <w:num w:numId="14">
     <w:abstractNumId w:val="4"/>
   </w:num>
-  <w:num w:numId="13">
-    <w:abstractNumId w:val="12"/>
+  <w:num w:numId="15">
+    <w:abstractNumId w:val="11"/>
   </w:num>
 </w:numbering>
 </file>
 
 <file path=word/styles.xml><?xml version="1.0" encoding="utf-8"?>
-<w:styles xmlns:mc="http://schemas.openxmlformats.org/markup-compatibility/2006" xmlns:r="http://schemas.openxmlformats.org/officeDocument/2006/relationships" xmlns:w="http://schemas.openxmlformats.org/wordprocessingml/2006/main" xmlns:w14="http://schemas.microsoft.com/office/word/2010/wordml" mc:Ignorable="w14">
+<w:styles xmlns:mc="http://schemas.openxmlformats.org/markup-compatibility/2006" xmlns:r="http://schemas.openxmlformats.org/officeDocument/2006/relationships" xmlns:w="http://schemas.openxmlformats.org/wordprocessingml/2006/main" xmlns:w14="http://schemas.microsoft.com/office/word/2010/wordml" xmlns:w15="http://schemas.microsoft.com/office/word/2012/wordml" xmlns:w16cid="http://schemas.microsoft.com/office/word/2016/wordml/cid" xmlns:w16se="http://schemas.microsoft.com/office/word/2015/wordml/symex" mc:Ignorable="w14 w15 w16se w16cid">
   <w:docDefaults>
     <w:rPrDefault>
       <w:rPr>
@@ -2687,491 +2649,373 @@
     </w:rPrDefault>
     <w:pPrDefault/>
   </w:docDefaults>
-  <w:latentStyles w:defLockedState="0" w:defUIPriority="99" w:defSemiHidden="1" w:defUnhideWhenUsed="1" w:defQFormat="0" w:count="276">
-    <w:lsdException w:name="Normal" w:semiHidden="0" w:uiPriority="0" w:unhideWhenUsed="0" w:qFormat="1"/>
-    <w:lsdException w:name="heading 1" w:semiHidden="0" w:uiPriority="9" w:unhideWhenUsed="0" w:qFormat="1"/>
-    <w:lsdException w:name="heading 2" w:uiPriority="9" w:qFormat="1"/>
-    <w:lsdException w:name="heading 3" w:uiPriority="9" w:qFormat="1"/>
-    <w:lsdException w:name="heading 4" w:uiPriority="9" w:qFormat="1"/>
-    <w:lsdException w:name="heading 5" w:uiPriority="9" w:qFormat="1"/>
-    <w:lsdException w:name="heading 6" w:uiPriority="9" w:qFormat="1"/>
-    <w:lsdException w:name="heading 7" w:uiPriority="9" w:qFormat="1"/>
-    <w:lsdException w:name="heading 8" w:uiPriority="9" w:qFormat="1"/>
-    <w:lsdException w:name="heading 9" w:uiPriority="9" w:qFormat="1"/>
-    <w:lsdException w:name="toc 1" w:uiPriority="39"/>
-    <w:lsdException w:name="toc 2" w:uiPriority="39"/>
-    <w:lsdException w:name="toc 3" w:uiPriority="39"/>
-    <w:lsdException w:name="toc 4" w:uiPriority="39"/>
-    <w:lsdException w:name="toc 5" w:uiPriority="39"/>
-    <w:lsdException w:name="toc 6" w:uiPriority="39"/>
-    <w:lsdException w:name="toc 7" w:uiPriority="39"/>
-    <w:lsdException w:name="toc 8" w:uiPriority="39"/>
-    <w:lsdException w:name="toc 9" w:uiPriority="39"/>
-    <w:lsdException w:name="caption" w:uiPriority="35" w:qFormat="1"/>
-    <w:lsdException w:name="Title" w:semiHidden="0" w:uiPriority="10" w:unhideWhenUsed="0" w:qFormat="1"/>
-    <w:lsdException w:name="Default Paragraph Font" w:uiPriority="1"/>
-    <w:lsdException w:name="Subtitle" w:semiHidden="0" w:uiPriority="11" w:unhideWhenUsed="0" w:qFormat="1"/>
-    <w:lsdException w:name="Strong" w:semiHidden="0" w:uiPriority="22" w:unhideWhenUsed="0" w:qFormat="1"/>
-    <w:lsdException w:name="Emphasis" w:semiHidden="0" w:uiPriority="20" w:unhideWhenUsed="0" w:qFormat="1"/>
-    <w:lsdException w:name="Table Grid" w:semiHidden="0" w:uiPriority="59" w:unhideWhenUsed="0"/>
-    <w:lsdException w:name="Placeholder Text" w:unhideWhenUsed="0"/>
-    <w:lsdException w:name="No Spacing" w:uiPriority="1" w:unhideWhenUsed="0" w:qFormat="1"/>
-    <w:lsdException w:name="Light Shading" w:semiHidden="0" w:uiPriority="60" w:unhideWhenUsed="0"/>
-    <w:lsdException w:name="Light List" w:semiHidden="0" w:uiPriority="61" w:unhideWhenUsed="0"/>
-    <w:lsdException w:name="Light Grid" w:semiHidden="0" w:uiPriority="62" w:unhideWhenUsed="0"/>
-    <w:lsdException w:name="Medium Shading 1" w:semiHidden="0" w:uiPriority="63" w:unhideWhenUsed="0"/>
-    <w:lsdException w:name="Medium Shading 2" w:semiHidden="0" w:uiPriority="64" w:unhideWhenUsed="0"/>
-    <w:lsdException w:name="Medium List 1" w:semiHidden="0" w:uiPriority="65" w:unhideWhenUsed="0"/>
-    <w:lsdException w:name="Medium List 2" w:semiHidden="0" w:uiPriority="66" w:unhideWhenUsed="0"/>
-    <w:lsdException w:name="Medium Grid 1" w:semiHidden="0" w:uiPriority="67" w:unhideWhenUsed="0"/>
-    <w:lsdException w:name="Medium Grid 2" w:semiHidden="0" w:uiPriority="68" w:unhideWhenUsed="0"/>
-    <w:lsdException w:name="Medium Grid 3" w:semiHidden="0" w:uiPriority="69" w:unhideWhenUsed="0"/>
-    <w:lsdException w:name="Dark List" w:semiHidden="0" w:uiPriority="70" w:unhideWhenUsed="0"/>
-    <w:lsdException w:name="Colorful Shading" w:semiHidden="0" w:uiPriority="71" w:unhideWhenUsed="0"/>
-    <w:lsdException w:name="Colorful List" w:semiHidden="0" w:uiPriority="72" w:unhideWhenUsed="0"/>
-    <w:lsdException w:name="Colorful Grid" w:semiHidden="0" w:uiPriority="73" w:unhideWhenUsed="0"/>
-    <w:lsdException w:name="Light Shading Accent 1" w:semiHidden="0" w:uiPriority="60" w:unhideWhenUsed="0"/>
-    <w:lsdException w:name="Light List Accent 1" w:semiHidden="0" w:uiPriority="61" w:unhideWhenUsed="0"/>
-    <w:lsdException w:name="Light Grid Accent 1" w:semiHidden="0" w:uiPriority="62" w:unhideWhenUsed="0"/>
-    <w:lsdException w:name="Medium Shading 1 Accent 1" w:semiHidden="0" w:uiPriority="63" w:unhideWhenUsed="0"/>
-    <w:lsdException w:name="Medium Shading 2 Accent 1" w:semiHidden="0" w:uiPriority="64" w:unhideWhenUsed="0"/>
-    <w:lsdException w:name="Medium List 1 Accent 1" w:semiHidden="0" w:uiPriority="65" w:unhideWhenUsed="0"/>
-    <w:lsdException w:name="Revision" w:unhideWhenUsed="0"/>
-    <w:lsdException w:name="List Paragraph" w:semiHidden="0" w:uiPriority="34" w:unhideWhenUsed="0" w:qFormat="1"/>
-    <w:lsdException w:name="Quote" w:semiHidden="0" w:uiPriority="29" w:unhideWhenUsed="0" w:qFormat="1"/>
-    <w:lsdException w:name="Intense Quote" w:semiHidden="0" w:uiPriority="30" w:unhideWhenUsed="0" w:qFormat="1"/>
-    <w:lsdException w:name="Medium List 2 Accent 1" w:semiHidden="0" w:uiPriority="66" w:unhideWhenUsed="0"/>
-    <w:lsdException w:name="Medium Grid 1 Accent 1" w:semiHidden="0" w:uiPriority="67" w:unhideWhenUsed="0"/>
-    <w:lsdException w:name="Medium Grid 2 Accent 1" w:semiHidden="0" w:uiPriority="68" w:unhideWhenUsed="0"/>
-    <w:lsdException w:name="Medium Grid 3 Accent 1" w:semiHidden="0" w:uiPriority="69" w:unhideWhenUsed="0"/>
-    <w:lsdException w:name="Dark List Accent 1" w:semiHidden="0" w:uiPriority="70" w:unhideWhenUsed="0"/>
-    <w:lsdException w:name="Colorful Shading Accent 1" w:semiHidden="0" w:uiPriority="71" w:unhideWhenUsed="0"/>
-    <w:lsdException w:name="Colorful List Accent 1" w:semiHidden="0" w:uiPriority="72" w:unhideWhenUsed="0"/>
-    <w:lsdException w:name="Colorful Grid Accent 1" w:semiHidden="0" w:uiPriority="73" w:unhideWhenUsed="0"/>
-    <w:lsdException w:name="Light Shading Accent 2" w:semiHidden="0" w:uiPriority="60" w:unhideWhenUsed="0"/>
-    <w:lsdException w:name="Light List Accent 2" w:semiHidden="0" w:uiPriority="61" w:unhideWhenUsed="0"/>
-    <w:lsdException w:name="Light Grid Accent 2" w:semiHidden="0" w:uiPriority="62" w:unhideWhenUsed="0"/>
-    <w:lsdException w:name="Medium Shading 1 Accent 2" w:semiHidden="0" w:uiPriority="63" w:unhideWhenUsed="0"/>
-    <w:lsdException w:name="Medium Shading 2 Accent 2" w:semiHidden="0" w:uiPriority="64" w:unhideWhenUsed="0"/>
-    <w:lsdException w:name="Medium List 1 Accent 2" w:semiHidden="0" w:uiPriority="65" w:unhideWhenUsed="0"/>
-    <w:lsdException w:name="Medium List 2 Accent 2" w:semiHidden="0" w:uiPriority="66" w:unhideWhenUsed="0"/>
-    <w:lsdException w:name="Medium Grid 1 Accent 2" w:semiHidden="0" w:uiPriority="67" w:unhideWhenUsed="0"/>
-    <w:lsdException w:name="Medium Grid 2 Accent 2" w:semiHidden="0" w:uiPriority="68" w:unhideWhenUsed="0"/>
-    <w:lsdException w:name="Medium Grid 3 Accent 2" w:semiHidden="0" w:uiPriority="69" w:unhideWhenUsed="0"/>
-    <w:lsdException w:name="Dark List Accent 2" w:semiHidden="0" w:uiPriority="70" w:unhideWhenUsed="0"/>
-    <w:lsdException w:name="Colorful Shading Accent 2" w:semiHidden="0" w:uiPriority="71" w:unhideWhenUsed="0"/>
-    <w:lsdException w:name="Colorful List Accent 2" w:semiHidden="0" w:uiPriority="72" w:unhideWhenUsed="0"/>
-    <w:lsdException w:name="Colorful Grid Accent 2" w:semiHidden="0" w:uiPriority="73" w:unhideWhenUsed="0"/>
-    <w:lsdException w:name="Light Shading Accent 3" w:semiHidden="0" w:uiPriority="60" w:unhideWhenUsed="0"/>
-    <w:lsdException w:name="Light List Accent 3" w:semiHidden="0" w:uiPriority="61" w:unhideWhenUsed="0"/>
-    <w:lsdException w:name="Light Grid Accent 3" w:semiHidden="0" w:uiPriority="62" w:unhideWhenUsed="0"/>
-    <w:lsdException w:name="Medium Shading 1 Accent 3" w:semiHidden="0" w:uiPriority="63" w:unhideWhenUsed="0"/>
-    <w:lsdException w:name="Medium Shading 2 Accent 3" w:semiHidden="0" w:uiPriority="64" w:unhideWhenUsed="0"/>
-    <w:lsdException w:name="Medium List 1 Accent 3" w:semiHidden="0" w:uiPriority="65" w:unhideWhenUsed="0"/>
-    <w:lsdException w:name="Medium List 2 Accent 3" w:semiHidden="0" w:uiPriority="66" w:unhideWhenUsed="0"/>
-    <w:lsdException w:name="Medium Grid 1 Accent 3" w:semiHidden="0" w:uiPriority="67" w:unhideWhenUsed="0"/>
-    <w:lsdException w:name="Medium Grid 2 Accent 3" w:semiHidden="0" w:uiPriority="68" w:unhideWhenUsed="0"/>
-    <w:lsdException w:name="Medium Grid 3 Accent 3" w:semiHidden="0" w:uiPriority="69" w:unhideWhenUsed="0"/>
-    <w:lsdException w:name="Dark List Accent 3" w:semiHidden="0" w:uiPriority="70" w:unhideWhenUsed="0"/>
-    <w:lsdException w:name="Colorful Shading Accent 3" w:semiHidden="0" w:uiPriority="71" w:unhideWhenUsed="0"/>
-    <w:lsdException w:name="Colorful List Accent 3" w:semiHidden="0" w:uiPriority="72" w:unhideWhenUsed="0"/>
-    <w:lsdException w:name="Colorful Grid Accent 3" w:semiHidden="0" w:uiPriority="73" w:unhideWhenUsed="0"/>
-    <w:lsdException w:name="Light Shading Accent 4" w:semiHidden="0" w:uiPriority="60" w:unhideWhenUsed="0"/>
-    <w:lsdException w:name="Light List Accent 4" w:semiHidden="0" w:uiPriority="61" w:unhideWhenUsed="0"/>
-    <w:lsdException w:name="Light Grid Accent 4" w:semiHidden="0" w:uiPriority="62" w:unhideWhenUsed="0"/>
-    <w:lsdException w:name="Medium Shading 1 Accent 4" w:semiHidden="0" w:uiPriority="63" w:unhideWhenUsed="0"/>
-    <w:lsdException w:name="Medium Shading 2 Accent 4" w:semiHidden="0" w:uiPriority="64" w:unhideWhenUsed="0"/>
-    <w:lsdException w:name="Medium List 1 Accent 4" w:semiHidden="0" w:uiPriority="65" w:unhideWhenUsed="0"/>
-    <w:lsdException w:name="Medium List 2 Accent 4" w:semiHidden="0" w:uiPriority="66" w:unhideWhenUsed="0"/>
-    <w:lsdException w:name="Medium Grid 1 Accent 4" w:semiHidden="0" w:uiPriority="67" w:unhideWhenUsed="0"/>
-    <w:lsdException w:name="Medium Grid 2 Accent 4" w:semiHidden="0" w:uiPriority="68" w:unhideWhenUsed="0"/>
-    <w:lsdException w:name="Medium Grid 3 Accent 4" w:semiHidden="0" w:uiPriority="69" w:unhideWhenUsed="0"/>
-    <w:lsdException w:name="Dark List Accent 4" w:semiHidden="0" w:uiPriority="70" w:unhideWhenUsed="0"/>
-    <w:lsdException w:name="Colorful Shading Accent 4" w:semiHidden="0" w:uiPriority="71" w:unhideWhenUsed="0"/>
-    <w:lsdException w:name="Colorful List Accent 4" w:semiHidden="0" w:uiPriority="72" w:unhideWhenUsed="0"/>
-    <w:lsdException w:name="Colorful Grid Accent 4" w:semiHidden="0" w:uiPriority="73" w:unhideWhenUsed="0"/>
-    <w:lsdException w:name="Light Shading Accent 5" w:semiHidden="0" w:uiPriority="60" w:unhideWhenUsed="0"/>
-    <w:lsdException w:name="Light List Accent 5" w:semiHidden="0" w:uiPriority="61" w:unhideWhenUsed="0"/>
-    <w:lsdException w:name="Light Grid Accent 5" w:semiHidden="0" w:uiPriority="62" w:unhideWhenUsed="0"/>
-    <w:lsdException w:name="Medium Shading 1 Accent 5" w:semiHidden="0" w:uiPriority="63" w:unhideWhenUsed="0"/>
-    <w:lsdException w:name="Medium Shading 2 Accent 5" w:semiHidden="0" w:uiPriority="64" w:unhideWhenUsed="0"/>
-    <w:lsdException w:name="Medium List 1 Accent 5" w:semiHidden="0" w:uiPriority="65" w:unhideWhenUsed="0"/>
-    <w:lsdException w:name="Medium List 2 Accent 5" w:semiHidden="0" w:uiPriority="66" w:unhideWhenUsed="0"/>
-    <w:lsdException w:name="Medium Grid 1 Accent 5" w:semiHidden="0" w:uiPriority="67" w:unhideWhenUsed="0"/>
-    <w:lsdException w:name="Medium Grid 2 Accent 5" w:semiHidden="0" w:uiPriority="68" w:unhideWhenUsed="0"/>
-    <w:lsdException w:name="Medium Grid 3 Accent 5" w:semiHidden="0" w:uiPriority="69" w:unhideWhenUsed="0"/>
-    <w:lsdException w:name="Dark List Accent 5" w:semiHidden="0" w:uiPriority="70" w:unhideWhenUsed="0"/>
-    <w:lsdException w:name="Colorful Shading Accent 5" w:semiHidden="0" w:uiPriority="71" w:unhideWhenUsed="0"/>
-    <w:lsdException w:name="Colorful List Accent 5" w:semiHidden="0" w:uiPriority="72" w:unhideWhenUsed="0"/>
-    <w:lsdException w:name="Colorful Grid Accent 5" w:semiHidden="0" w:uiPriority="73" w:unhideWhenUsed="0"/>
-    <w:lsdException w:name="Light Shading Accent 6" w:semiHidden="0" w:uiPriority="60" w:unhideWhenUsed="0"/>
-    <w:lsdException w:name="Light List Accent 6" w:semiHidden="0" w:uiPriority="61" w:unhideWhenUsed="0"/>
-    <w:lsdException w:name="Light Grid Accent 6" w:semiHidden="0" w:uiPriority="62" w:unhideWhenUsed="0"/>
-    <w:lsdException w:name="Medium Shading 1 Accent 6" w:semiHidden="0" w:uiPriority="63" w:unhideWhenUsed="0"/>
-    <w:lsdException w:name="Medium Shading 2 Accent 6" w:semiHidden="0" w:uiPriority="64" w:unhideWhenUsed="0"/>
-    <w:lsdException w:name="Medium List 1 Accent 6" w:semiHidden="0" w:uiPriority="65" w:unhideWhenUsed="0"/>
-    <w:lsdException w:name="Medium List 2 Accent 6" w:semiHidden="0" w:uiPriority="66" w:unhideWhenUsed="0"/>
-    <w:lsdException w:name="Medium Grid 1 Accent 6" w:semiHidden="0" w:uiPriority="67" w:unhideWhenUsed="0"/>
-    <w:lsdException w:name="Medium Grid 2 Accent 6" w:semiHidden="0" w:uiPriority="68" w:unhideWhenUsed="0"/>
-    <w:lsdException w:name="Medium Grid 3 Accent 6" w:semiHidden="0" w:uiPriority="69" w:unhideWhenUsed="0"/>
-    <w:lsdException w:name="Dark List Accent 6" w:semiHidden="0" w:uiPriority="70" w:unhideWhenUsed="0"/>
-    <w:lsdException w:name="Colorful Shading Accent 6" w:semiHidden="0" w:uiPriority="71" w:unhideWhenUsed="0"/>
-    <w:lsdException w:name="Colorful List Accent 6" w:semiHidden="0" w:uiPriority="72" w:unhideWhenUsed="0"/>
-    <w:lsdException w:name="Colorful Grid Accent 6" w:semiHidden="0" w:uiPriority="73" w:unhideWhenUsed="0"/>
-    <w:lsdException w:name="Subtle Emphasis" w:semiHidden="0" w:uiPriority="19" w:unhideWhenUsed="0" w:qFormat="1"/>
-    <w:lsdException w:name="Intense Emphasis" w:semiHidden="0" w:uiPriority="21" w:unhideWhenUsed="0" w:qFormat="1"/>
-    <w:lsdException w:name="Subtle Reference" w:semiHidden="0" w:uiPriority="31" w:unhideWhenUsed="0" w:qFormat="1"/>
-    <w:lsdException w:name="Intense Reference" w:semiHidden="0" w:uiPriority="32" w:unhideWhenUsed="0" w:qFormat="1"/>
-    <w:lsdException w:name="Book Title" w:semiHidden="0" w:uiPriority="33" w:unhideWhenUsed="0" w:qFormat="1"/>
-    <w:lsdException w:name="Bibliography" w:uiPriority="37"/>
-    <w:lsdException w:name="TOC Heading" w:uiPriority="39" w:qFormat="1"/>
-  </w:latentStyles>
-  <w:style w:type="paragraph" w:default="1" w:styleId="Normal">
-    <w:name w:val="Normal"/>
-    <w:qFormat/>
-  </w:style>
-  <w:style w:type="paragraph" w:styleId="Heading2">
-    <w:name w:val="heading 2"/>
-    <w:basedOn w:val="Normal"/>
-    <w:link w:val="Heading2Char"/>
-    <w:uiPriority w:val="9"/>
-    <w:qFormat/>
-    <w:rsid w:val="00CE69BB"/>
-    <w:pPr>
-      <w:spacing w:before="100" w:beforeAutospacing="1" w:after="100" w:afterAutospacing="1"/>
-      <w:outlineLvl w:val="1"/>
-    </w:pPr>
-    <w:rPr>
-      <w:rFonts w:ascii="Times" w:hAnsi="Times"/>
-      <w:b/>
-      <w:bCs/>
-      <w:sz w:val="36"/>
-      <w:szCs w:val="36"/>
-    </w:rPr>
-  </w:style>
-  <w:style w:type="character" w:default="1" w:styleId="DefaultParagraphFont">
-    <w:name w:val="Default Paragraph Font"/>
-    <w:uiPriority w:val="1"/>
-    <w:semiHidden/>
-    <w:unhideWhenUsed/>
-  </w:style>
-  <w:style w:type="table" w:default="1" w:styleId="TableNormal">
-    <w:name w:val="Normal Table"/>
-    <w:uiPriority w:val="99"/>
-    <w:semiHidden/>
-    <w:unhideWhenUsed/>
-    <w:tblPr>
-      <w:tblInd w:w="0" w:type="dxa"/>
-      <w:tblCellMar>
-        <w:top w:w="0" w:type="dxa"/>
-        <w:left w:w="108" w:type="dxa"/>
-        <w:bottom w:w="0" w:type="dxa"/>
-        <w:right w:w="108" w:type="dxa"/>
-      </w:tblCellMar>
-    </w:tblPr>
-  </w:style>
-  <w:style w:type="numbering" w:default="1" w:styleId="NoList">
-    <w:name w:val="No List"/>
-    <w:uiPriority w:val="99"/>
-    <w:semiHidden/>
-    <w:unhideWhenUsed/>
-  </w:style>
-  <w:style w:type="paragraph" w:styleId="Header">
-    <w:name w:val="header"/>
-    <w:basedOn w:val="Normal"/>
-    <w:link w:val="HeaderChar"/>
-    <w:uiPriority w:val="99"/>
-    <w:unhideWhenUsed/>
-    <w:rsid w:val="004D3F52"/>
-    <w:pPr>
-      <w:tabs>
-        <w:tab w:val="center" w:pos="4320"/>
-        <w:tab w:val="right" w:pos="8640"/>
-      </w:tabs>
-    </w:pPr>
-  </w:style>
-  <w:style w:type="character" w:customStyle="1" w:styleId="HeaderChar">
-    <w:name w:val="Header Char"/>
-    <w:basedOn w:val="DefaultParagraphFont"/>
-    <w:link w:val="Header"/>
-    <w:uiPriority w:val="99"/>
-    <w:rsid w:val="004D3F52"/>
-  </w:style>
-  <w:style w:type="paragraph" w:styleId="Footer">
-    <w:name w:val="footer"/>
-    <w:basedOn w:val="Normal"/>
-    <w:link w:val="FooterChar"/>
-    <w:uiPriority w:val="99"/>
-    <w:unhideWhenUsed/>
-    <w:rsid w:val="004D3F52"/>
-    <w:pPr>
-      <w:tabs>
-        <w:tab w:val="center" w:pos="4320"/>
-        <w:tab w:val="right" w:pos="8640"/>
-      </w:tabs>
-    </w:pPr>
-  </w:style>
-  <w:style w:type="character" w:customStyle="1" w:styleId="FooterChar">
-    <w:name w:val="Footer Char"/>
-    <w:basedOn w:val="DefaultParagraphFont"/>
-    <w:link w:val="Footer"/>
-    <w:uiPriority w:val="99"/>
-    <w:rsid w:val="004D3F52"/>
-  </w:style>
-  <w:style w:type="character" w:customStyle="1" w:styleId="apple-converted-space">
-    <w:name w:val="apple-converted-space"/>
-    <w:basedOn w:val="DefaultParagraphFont"/>
-    <w:rsid w:val="004D3F52"/>
-  </w:style>
-  <w:style w:type="paragraph" w:styleId="BalloonText">
-    <w:name w:val="Balloon Text"/>
-    <w:basedOn w:val="Normal"/>
-    <w:link w:val="BalloonTextChar"/>
-    <w:uiPriority w:val="99"/>
-    <w:semiHidden/>
-    <w:unhideWhenUsed/>
-    <w:rsid w:val="004D3F52"/>
-    <w:rPr>
-      <w:rFonts w:ascii="Lucida Grande" w:hAnsi="Lucida Grande" w:cs="Lucida Grande"/>
-      <w:sz w:val="18"/>
-      <w:szCs w:val="18"/>
-    </w:rPr>
-  </w:style>
-  <w:style w:type="character" w:customStyle="1" w:styleId="BalloonTextChar">
-    <w:name w:val="Balloon Text Char"/>
-    <w:basedOn w:val="DefaultParagraphFont"/>
-    <w:link w:val="BalloonText"/>
-    <w:uiPriority w:val="99"/>
-    <w:semiHidden/>
-    <w:rsid w:val="004D3F52"/>
-    <w:rPr>
-      <w:rFonts w:ascii="Lucida Grande" w:hAnsi="Lucida Grande" w:cs="Lucida Grande"/>
-      <w:sz w:val="18"/>
-      <w:szCs w:val="18"/>
-    </w:rPr>
-  </w:style>
-  <w:style w:type="character" w:customStyle="1" w:styleId="resource">
-    <w:name w:val="resource"/>
-    <w:basedOn w:val="DefaultParagraphFont"/>
-    <w:rsid w:val="003D3879"/>
-  </w:style>
-  <w:style w:type="character" w:styleId="Hyperlink">
-    <w:name w:val="Hyperlink"/>
-    <w:basedOn w:val="DefaultParagraphFont"/>
-    <w:uiPriority w:val="99"/>
-    <w:unhideWhenUsed/>
-    <w:rsid w:val="003D3879"/>
-    <w:rPr>
-      <w:color w:val="0000FF"/>
-      <w:u w:val="single"/>
-    </w:rPr>
-  </w:style>
-  <w:style w:type="paragraph" w:styleId="NormalWeb">
-    <w:name w:val="Normal (Web)"/>
-    <w:basedOn w:val="Normal"/>
-    <w:uiPriority w:val="99"/>
-    <w:semiHidden/>
-    <w:unhideWhenUsed/>
-    <w:rsid w:val="002118C2"/>
-    <w:pPr>
-      <w:spacing w:before="100" w:beforeAutospacing="1" w:after="100" w:afterAutospacing="1"/>
-    </w:pPr>
-    <w:rPr>
-      <w:rFonts w:ascii="Times" w:hAnsi="Times" w:cs="Times New Roman"/>
-      <w:sz w:val="20"/>
-      <w:szCs w:val="20"/>
-    </w:rPr>
-  </w:style>
-  <w:style w:type="paragraph" w:styleId="ListParagraph">
-    <w:name w:val="List Paragraph"/>
-    <w:basedOn w:val="Normal"/>
-    <w:uiPriority w:val="34"/>
-    <w:qFormat/>
-    <w:rsid w:val="002118C2"/>
-    <w:pPr>
-      <w:ind w:left="720"/>
-      <w:contextualSpacing/>
-    </w:pPr>
-  </w:style>
-  <w:style w:type="character" w:customStyle="1" w:styleId="Heading2Char">
-    <w:name w:val="Heading 2 Char"/>
-    <w:basedOn w:val="DefaultParagraphFont"/>
-    <w:link w:val="Heading2"/>
-    <w:uiPriority w:val="9"/>
-    <w:rsid w:val="00CE69BB"/>
-    <w:rPr>
-      <w:rFonts w:ascii="Times" w:hAnsi="Times"/>
-      <w:b/>
-      <w:bCs/>
-      <w:sz w:val="36"/>
-      <w:szCs w:val="36"/>
-    </w:rPr>
-  </w:style>
-  <w:style w:type="character" w:styleId="Strong">
-    <w:name w:val="Strong"/>
-    <w:basedOn w:val="DefaultParagraphFont"/>
-    <w:uiPriority w:val="22"/>
-    <w:qFormat/>
-    <w:rsid w:val="00CE69BB"/>
-    <w:rPr>
-      <w:b/>
-      <w:bCs/>
-    </w:rPr>
-  </w:style>
-</w:styles>
-</file>
-
-<file path=word/stylesWithEffects.xml><?xml version="1.0" encoding="utf-8"?>
-<w:styles xmlns:wpc="http://schemas.microsoft.com/office/word/2010/wordprocessingCanvas" xmlns:mo="http://schemas.microsoft.com/office/mac/office/2008/main" xmlns:mc="http://schemas.openxmlformats.org/markup-compatibility/2006" xmlns:mv="urn:schemas-microsoft-com:mac:vml" xmlns:o="urn:schemas-microsoft-com:office:office" xmlns:r="http://schemas.openxmlformats.org/officeDocument/2006/relationships" xmlns:m="http://schemas.openxmlformats.org/officeDocument/2006/math" xmlns:v="urn:schemas-microsoft-com:vml" xmlns:wp14="http://schemas.microsoft.com/office/word/2010/wordprocessingDrawing" xmlns:wp="http://schemas.openxmlformats.org/drawingml/2006/wordprocessingDrawing" xmlns:w10="urn:schemas-microsoft-com:office:word" xmlns:w="http://schemas.openxmlformats.org/wordprocessingml/2006/main" xmlns:w14="http://schemas.microsoft.com/office/word/2010/wordml" xmlns:wpg="http://schemas.microsoft.com/office/word/2010/wordprocessingGroup" xmlns:wpi="http://schemas.microsoft.com/office/word/2010/wordprocessingInk" xmlns:wne="http://schemas.microsoft.com/office/word/2006/wordml" xmlns:wps="http://schemas.microsoft.com/office/word/2010/wordprocessingShape" mc:Ignorable="w14 wp14">
-  <w:docDefaults>
-    <w:rPrDefault>
-      <w:rPr>
-        <w:rFonts w:asciiTheme="minorHAnsi" w:eastAsiaTheme="minorEastAsia" w:hAnsiTheme="minorHAnsi" w:cstheme="minorBidi"/>
-        <w:sz w:val="24"/>
-        <w:szCs w:val="24"/>
-        <w:lang w:val="en-US" w:eastAsia="en-US" w:bidi="ar-SA"/>
-      </w:rPr>
-    </w:rPrDefault>
-    <w:pPrDefault/>
-  </w:docDefaults>
-  <w:latentStyles w:defLockedState="0" w:defUIPriority="99" w:defSemiHidden="1" w:defUnhideWhenUsed="1" w:defQFormat="0" w:count="276">
-    <w:lsdException w:name="Normal" w:semiHidden="0" w:uiPriority="0" w:unhideWhenUsed="0" w:qFormat="1"/>
-    <w:lsdException w:name="heading 1" w:semiHidden="0" w:uiPriority="9" w:unhideWhenUsed="0" w:qFormat="1"/>
-    <w:lsdException w:name="heading 2" w:uiPriority="9" w:qFormat="1"/>
-    <w:lsdException w:name="heading 3" w:uiPriority="9" w:qFormat="1"/>
-    <w:lsdException w:name="heading 4" w:uiPriority="9" w:qFormat="1"/>
-    <w:lsdException w:name="heading 5" w:uiPriority="9" w:qFormat="1"/>
-    <w:lsdException w:name="heading 6" w:uiPriority="9" w:qFormat="1"/>
-    <w:lsdException w:name="heading 7" w:uiPriority="9" w:qFormat="1"/>
-    <w:lsdException w:name="heading 8" w:uiPriority="9" w:qFormat="1"/>
-    <w:lsdException w:name="heading 9" w:uiPriority="9" w:qFormat="1"/>
-    <w:lsdException w:name="toc 1" w:uiPriority="39"/>
-    <w:lsdException w:name="toc 2" w:uiPriority="39"/>
-    <w:lsdException w:name="toc 3" w:uiPriority="39"/>
-    <w:lsdException w:name="toc 4" w:uiPriority="39"/>
-    <w:lsdException w:name="toc 5" w:uiPriority="39"/>
-    <w:lsdException w:name="toc 6" w:uiPriority="39"/>
-    <w:lsdException w:name="toc 7" w:uiPriority="39"/>
-    <w:lsdException w:name="toc 8" w:uiPriority="39"/>
-    <w:lsdException w:name="toc 9" w:uiPriority="39"/>
-    <w:lsdException w:name="caption" w:uiPriority="35" w:qFormat="1"/>
-    <w:lsdException w:name="Title" w:semiHidden="0" w:uiPriority="10" w:unhideWhenUsed="0" w:qFormat="1"/>
-    <w:lsdException w:name="Default Paragraph Font" w:uiPriority="1"/>
-    <w:lsdException w:name="Subtitle" w:semiHidden="0" w:uiPriority="11" w:unhideWhenUsed="0" w:qFormat="1"/>
-    <w:lsdException w:name="Strong" w:semiHidden="0" w:uiPriority="22" w:unhideWhenUsed="0" w:qFormat="1"/>
-    <w:lsdException w:name="Emphasis" w:semiHidden="0" w:uiPriority="20" w:unhideWhenUsed="0" w:qFormat="1"/>
-    <w:lsdException w:name="Table Grid" w:semiHidden="0" w:uiPriority="59" w:unhideWhenUsed="0"/>
-    <w:lsdException w:name="Placeholder Text" w:unhideWhenUsed="0"/>
-    <w:lsdException w:name="No Spacing" w:uiPriority="1" w:unhideWhenUsed="0" w:qFormat="1"/>
-    <w:lsdException w:name="Light Shading" w:semiHidden="0" w:uiPriority="60" w:unhideWhenUsed="0"/>
-    <w:lsdException w:name="Light List" w:semiHidden="0" w:uiPriority="61" w:unhideWhenUsed="0"/>
-    <w:lsdException w:name="Light Grid" w:semiHidden="0" w:uiPriority="62" w:unhideWhenUsed="0"/>
-    <w:lsdException w:name="Medium Shading 1" w:semiHidden="0" w:uiPriority="63" w:unhideWhenUsed="0"/>
-    <w:lsdException w:name="Medium Shading 2" w:semiHidden="0" w:uiPriority="64" w:unhideWhenUsed="0"/>
-    <w:lsdException w:name="Medium List 1" w:semiHidden="0" w:uiPriority="65" w:unhideWhenUsed="0"/>
-    <w:lsdException w:name="Medium List 2" w:semiHidden="0" w:uiPriority="66" w:unhideWhenUsed="0"/>
-    <w:lsdException w:name="Medium Grid 1" w:semiHidden="0" w:uiPriority="67" w:unhideWhenUsed="0"/>
-    <w:lsdException w:name="Medium Grid 2" w:semiHidden="0" w:uiPriority="68" w:unhideWhenUsed="0"/>
-    <w:lsdException w:name="Medium Grid 3" w:semiHidden="0" w:uiPriority="69" w:unhideWhenUsed="0"/>
-    <w:lsdException w:name="Dark List" w:semiHidden="0" w:uiPriority="70" w:unhideWhenUsed="0"/>
-    <w:lsdException w:name="Colorful Shading" w:semiHidden="0" w:uiPriority="71" w:unhideWhenUsed="0"/>
-    <w:lsdException w:name="Colorful List" w:semiHidden="0" w:uiPriority="72" w:unhideWhenUsed="0"/>
-    <w:lsdException w:name="Colorful Grid" w:semiHidden="0" w:uiPriority="73" w:unhideWhenUsed="0"/>
-    <w:lsdException w:name="Light Shading Accent 1" w:semiHidden="0" w:uiPriority="60" w:unhideWhenUsed="0"/>
-    <w:lsdException w:name="Light List Accent 1" w:semiHidden="0" w:uiPriority="61" w:unhideWhenUsed="0"/>
-    <w:lsdException w:name="Light Grid Accent 1" w:semiHidden="0" w:uiPriority="62" w:unhideWhenUsed="0"/>
-    <w:lsdException w:name="Medium Shading 1 Accent 1" w:semiHidden="0" w:uiPriority="63" w:unhideWhenUsed="0"/>
-    <w:lsdException w:name="Medium Shading 2 Accent 1" w:semiHidden="0" w:uiPriority="64" w:unhideWhenUsed="0"/>
-    <w:lsdException w:name="Medium List 1 Accent 1" w:semiHidden="0" w:uiPriority="65" w:unhideWhenUsed="0"/>
-    <w:lsdException w:name="Revision" w:unhideWhenUsed="0"/>
-    <w:lsdException w:name="List Paragraph" w:semiHidden="0" w:uiPriority="34" w:unhideWhenUsed="0" w:qFormat="1"/>
-    <w:lsdException w:name="Quote" w:semiHidden="0" w:uiPriority="29" w:unhideWhenUsed="0" w:qFormat="1"/>
-    <w:lsdException w:name="Intense Quote" w:semiHidden="0" w:uiPriority="30" w:unhideWhenUsed="0" w:qFormat="1"/>
-    <w:lsdException w:name="Medium List 2 Accent 1" w:semiHidden="0" w:uiPriority="66" w:unhideWhenUsed="0"/>
-    <w:lsdException w:name="Medium Grid 1 Accent 1" w:semiHidden="0" w:uiPriority="67" w:unhideWhenUsed="0"/>
-    <w:lsdException w:name="Medium Grid 2 Accent 1" w:semiHidden="0" w:uiPriority="68" w:unhideWhenUsed="0"/>
-    <w:lsdException w:name="Medium Grid 3 Accent 1" w:semiHidden="0" w:uiPriority="69" w:unhideWhenUsed="0"/>
-    <w:lsdException w:name="Dark List Accent 1" w:semiHidden="0" w:uiPriority="70" w:unhideWhenUsed="0"/>
-    <w:lsdException w:name="Colorful Shading Accent 1" w:semiHidden="0" w:uiPriority="71" w:unhideWhenUsed="0"/>
-    <w:lsdException w:name="Colorful List Accent 1" w:semiHidden="0" w:uiPriority="72" w:unhideWhenUsed="0"/>
-    <w:lsdException w:name="Colorful Grid Accent 1" w:semiHidden="0" w:uiPriority="73" w:unhideWhenUsed="0"/>
-    <w:lsdException w:name="Light Shading Accent 2" w:semiHidden="0" w:uiPriority="60" w:unhideWhenUsed="0"/>
-    <w:lsdException w:name="Light List Accent 2" w:semiHidden="0" w:uiPriority="61" w:unhideWhenUsed="0"/>
-    <w:lsdException w:name="Light Grid Accent 2" w:semiHidden="0" w:uiPriority="62" w:unhideWhenUsed="0"/>
-    <w:lsdException w:name="Medium Shading 1 Accent 2" w:semiHidden="0" w:uiPriority="63" w:unhideWhenUsed="0"/>
-    <w:lsdException w:name="Medium Shading 2 Accent 2" w:semiHidden="0" w:uiPriority="64" w:unhideWhenUsed="0"/>
-    <w:lsdException w:name="Medium List 1 Accent 2" w:semiHidden="0" w:uiPriority="65" w:unhideWhenUsed="0"/>
-    <w:lsdException w:name="Medium List 2 Accent 2" w:semiHidden="0" w:uiPriority="66" w:unhideWhenUsed="0"/>
-    <w:lsdException w:name="Medium Grid 1 Accent 2" w:semiHidden="0" w:uiPriority="67" w:unhideWhenUsed="0"/>
-    <w:lsdException w:name="Medium Grid 2 Accent 2" w:semiHidden="0" w:uiPriority="68" w:unhideWhenUsed="0"/>
-    <w:lsdException w:name="Medium Grid 3 Accent 2" w:semiHidden="0" w:uiPriority="69" w:unhideWhenUsed="0"/>
-    <w:lsdException w:name="Dark List Accent 2" w:semiHidden="0" w:uiPriority="70" w:unhideWhenUsed="0"/>
-    <w:lsdException w:name="Colorful Shading Accent 2" w:semiHidden="0" w:uiPriority="71" w:unhideWhenUsed="0"/>
-    <w:lsdException w:name="Colorful List Accent 2" w:semiHidden="0" w:uiPriority="72" w:unhideWhenUsed="0"/>
-    <w:lsdException w:name="Colorful Grid Accent 2" w:semiHidden="0" w:uiPriority="73" w:unhideWhenUsed="0"/>
-    <w:lsdException w:name="Light Shading Accent 3" w:semiHidden="0" w:uiPriority="60" w:unhideWhenUsed="0"/>
-    <w:lsdException w:name="Light List Accent 3" w:semiHidden="0" w:uiPriority="61" w:unhideWhenUsed="0"/>
-    <w:lsdException w:name="Light Grid Accent 3" w:semiHidden="0" w:uiPriority="62" w:unhideWhenUsed="0"/>
-    <w:lsdException w:name="Medium Shading 1 Accent 3" w:semiHidden="0" w:uiPriority="63" w:unhideWhenUsed="0"/>
-    <w:lsdException w:name="Medium Shading 2 Accent 3" w:semiHidden="0" w:uiPriority="64" w:unhideWhenUsed="0"/>
-    <w:lsdException w:name="Medium List 1 Accent 3" w:semiHidden="0" w:uiPriority="65" w:unhideWhenUsed="0"/>
-    <w:lsdException w:name="Medium List 2 Accent 3" w:semiHidden="0" w:uiPriority="66" w:unhideWhenUsed="0"/>
-    <w:lsdException w:name="Medium Grid 1 Accent 3" w:semiHidden="0" w:uiPriority="67" w:unhideWhenUsed="0"/>
-    <w:lsdException w:name="Medium Grid 2 Accent 3" w:semiHidden="0" w:uiPriority="68" w:unhideWhenUsed="0"/>
-    <w:lsdException w:name="Medium Grid 3 Accent 3" w:semiHidden="0" w:uiPriority="69" w:unhideWhenUsed="0"/>
-    <w:lsdException w:name="Dark List Accent 3" w:semiHidden="0" w:uiPriority="70" w:unhideWhenUsed="0"/>
-    <w:lsdException w:name="Colorful Shading Accent 3" w:semiHidden="0" w:uiPriority="71" w:unhideWhenUsed="0"/>
-    <w:lsdException w:name="Colorful List Accent 3" w:semiHidden="0" w:uiPriority="72" w:unhideWhenUsed="0"/>
-    <w:lsdException w:name="Colorful Grid Accent 3" w:semiHidden="0" w:uiPriority="73" w:unhideWhenUsed="0"/>
-    <w:lsdException w:name="Light Shading Accent 4" w:semiHidden="0" w:uiPriority="60" w:unhideWhenUsed="0"/>
-    <w:lsdException w:name="Light List Accent 4" w:semiHidden="0" w:uiPriority="61" w:unhideWhenUsed="0"/>
-    <w:lsdException w:name="Light Grid Accent 4" w:semiHidden="0" w:uiPriority="62" w:unhideWhenUsed="0"/>
-    <w:lsdException w:name="Medium Shading 1 Accent 4" w:semiHidden="0" w:uiPriority="63" w:unhideWhenUsed="0"/>
-    <w:lsdException w:name="Medium Shading 2 Accent 4" w:semiHidden="0" w:uiPriority="64" w:unhideWhenUsed="0"/>
-    <w:lsdException w:name="Medium List 1 Accent 4" w:semiHidden="0" w:uiPriority="65" w:unhideWhenUsed="0"/>
-    <w:lsdException w:name="Medium List 2 Accent 4" w:semiHidden="0" w:uiPriority="66" w:unhideWhenUsed="0"/>
-    <w:lsdException w:name="Medium Grid 1 Accent 4" w:semiHidden="0" w:uiPriority="67" w:unhideWhenUsed="0"/>
-    <w:lsdException w:name="Medium Grid 2 Accent 4" w:semiHidden="0" w:uiPriority="68" w:unhideWhenUsed="0"/>
-    <w:lsdException w:name="Medium Grid 3 Accent 4" w:semiHidden="0" w:uiPriority="69" w:unhideWhenUsed="0"/>
-    <w:lsdException w:name="Dark List Accent 4" w:semiHidden="0" w:uiPriority="70" w:unhideWhenUsed="0"/>
-    <w:lsdException w:name="Colorful Shading Accent 4" w:semiHidden="0" w:uiPriority="71" w:unhideWhenUsed="0"/>
-    <w:lsdException w:name="Colorful List Accent 4" w:semiHidden="0" w:uiPriority="72" w:unhideWhenUsed="0"/>
-    <w:lsdException w:name="Colorful Grid Accent 4" w:semiHidden="0" w:uiPriority="73" w:unhideWhenUsed="0"/>
-    <w:lsdException w:name="Light Shading Accent 5" w:semiHidden="0" w:uiPriority="60" w:unhideWhenUsed="0"/>
-    <w:lsdException w:name="Light List Accent 5" w:semiHidden="0" w:uiPriority="61" w:unhideWhenUsed="0"/>
-    <w:lsdException w:name="Light Grid Accent 5" w:semiHidden="0" w:uiPriority="62" w:unhideWhenUsed="0"/>
-    <w:lsdException w:name="Medium Shading 1 Accent 5" w:semiHidden="0" w:uiPriority="63" w:unhideWhenUsed="0"/>
-    <w:lsdException w:name="Medium Shading 2 Accent 5" w:semiHidden="0" w:uiPriority="64" w:unhideWhenUsed="0"/>
-    <w:lsdException w:name="Medium List 1 Accent 5" w:semiHidden="0" w:uiPriority="65" w:unhideWhenUsed="0"/>
-    <w:lsdException w:name="Medium List 2 Accent 5" w:semiHidden="0" w:uiPriority="66" w:unhideWhenUsed="0"/>
-    <w:lsdException w:name="Medium Grid 1 Accent 5" w:semiHidden="0" w:uiPriority="67" w:unhideWhenUsed="0"/>
-    <w:lsdException w:name="Medium Grid 2 Accent 5" w:semiHidden="0" w:uiPriority="68" w:unhideWhenUsed="0"/>
-    <w:lsdException w:name="Medium Grid 3 Accent 5" w:semiHidden="0" w:uiPriority="69" w:unhideWhenUsed="0"/>
-    <w:lsdException w:name="Dark List Accent 5" w:semiHidden="0" w:uiPriority="70" w:unhideWhenUsed="0"/>
-    <w:lsdException w:name="Colorful Shading Accent 5" w:semiHidden="0" w:uiPriority="71" w:unhideWhenUsed="0"/>
-    <w:lsdException w:name="Colorful List Accent 5" w:semiHidden="0" w:uiPriority="72" w:unhideWhenUsed="0"/>
-    <w:lsdException w:name="Colorful Grid Accent 5" w:semiHidden="0" w:uiPriority="73" w:unhideWhenUsed="0"/>
-    <w:lsdException w:name="Light Shading Accent 6" w:semiHidden="0" w:uiPriority="60" w:unhideWhenUsed="0"/>
-    <w:lsdException w:name="Light List Accent 6" w:semiHidden="0" w:uiPriority="61" w:unhideWhenUsed="0"/>
-    <w:lsdException w:name="Light Grid Accent 6" w:semiHidden="0" w:uiPriority="62" w:unhideWhenUsed="0"/>
-    <w:lsdException w:name="Medium Shading 1 Accent 6" w:semiHidden="0" w:uiPriority="63" w:unhideWhenUsed="0"/>
-    <w:lsdException w:name="Medium Shading 2 Accent 6" w:semiHidden="0" w:uiPriority="64" w:unhideWhenUsed="0"/>
-    <w:lsdException w:name="Medium List 1 Accent 6" w:semiHidden="0" w:uiPriority="65" w:unhideWhenUsed="0"/>
-    <w:lsdException w:name="Medium List 2 Accent 6" w:semiHidden="0" w:uiPriority="66" w:unhideWhenUsed="0"/>
-    <w:lsdException w:name="Medium Grid 1 Accent 6" w:semiHidden="0" w:uiPriority="67" w:unhideWhenUsed="0"/>
-    <w:lsdException w:name="Medium Grid 2 Accent 6" w:semiHidden="0" w:uiPriority="68" w:unhideWhenUsed="0"/>
-    <w:lsdException w:name="Medium Grid 3 Accent 6" w:semiHidden="0" w:uiPriority="69" w:unhideWhenUsed="0"/>
-    <w:lsdException w:name="Dark List Accent 6" w:semiHidden="0" w:uiPriority="70" w:unhideWhenUsed="0"/>
-    <w:lsdException w:name="Colorful Shading Accent 6" w:semiHidden="0" w:uiPriority="71" w:unhideWhenUsed="0"/>
-    <w:lsdException w:name="Colorful List Accent 6" w:semiHidden="0" w:uiPriority="72" w:unhideWhenUsed="0"/>
-    <w:lsdException w:name="Colorful Grid Accent 6" w:semiHidden="0" w:uiPriority="73" w:unhideWhenUsed="0"/>
-    <w:lsdException w:name="Subtle Emphasis" w:semiHidden="0" w:uiPriority="19" w:unhideWhenUsed="0" w:qFormat="1"/>
-    <w:lsdException w:name="Intense Emphasis" w:semiHidden="0" w:uiPriority="21" w:unhideWhenUsed="0" w:qFormat="1"/>
-    <w:lsdException w:name="Subtle Reference" w:semiHidden="0" w:uiPriority="31" w:unhideWhenUsed="0" w:qFormat="1"/>
-    <w:lsdException w:name="Intense Reference" w:semiHidden="0" w:uiPriority="32" w:unhideWhenUsed="0" w:qFormat="1"/>
-    <w:lsdException w:name="Book Title" w:semiHidden="0" w:uiPriority="33" w:unhideWhenUsed="0" w:qFormat="1"/>
-    <w:lsdException w:name="Bibliography" w:uiPriority="37"/>
-    <w:lsdException w:name="TOC Heading" w:uiPriority="39" w:qFormat="1"/>
+  <w:latentStyles w:defLockedState="0" w:defUIPriority="99" w:defSemiHidden="0" w:defUnhideWhenUsed="0" w:defQFormat="0" w:count="375">
+    <w:lsdException w:name="Normal" w:uiPriority="0" w:qFormat="1"/>
+    <w:lsdException w:name="heading 1" w:uiPriority="9" w:qFormat="1"/>
+    <w:lsdException w:name="heading 2" w:semiHidden="1" w:uiPriority="9" w:unhideWhenUsed="1" w:qFormat="1"/>
+    <w:lsdException w:name="heading 3" w:semiHidden="1" w:uiPriority="9" w:unhideWhenUsed="1" w:qFormat="1"/>
+    <w:lsdException w:name="heading 4" w:semiHidden="1" w:uiPriority="9" w:unhideWhenUsed="1" w:qFormat="1"/>
+    <w:lsdException w:name="heading 5" w:semiHidden="1" w:uiPriority="9" w:unhideWhenUsed="1" w:qFormat="1"/>
+    <w:lsdException w:name="heading 6" w:semiHidden="1" w:uiPriority="9" w:unhideWhenUsed="1" w:qFormat="1"/>
+    <w:lsdException w:name="heading 7" w:semiHidden="1" w:uiPriority="9" w:unhideWhenUsed="1" w:qFormat="1"/>
+    <w:lsdException w:name="heading 8" w:semiHidden="1" w:uiPriority="9" w:unhideWhenUsed="1" w:qFormat="1"/>
+    <w:lsdException w:name="heading 9" w:semiHidden="1" w:uiPriority="9" w:unhideWhenUsed="1" w:qFormat="1"/>
+    <w:lsdException w:name="index 1" w:semiHidden="1" w:unhideWhenUsed="1"/>
+    <w:lsdException w:name="index 2" w:semiHidden="1" w:unhideWhenUsed="1"/>
+    <w:lsdException w:name="index 3" w:semiHidden="1" w:unhideWhenUsed="1"/>
+    <w:lsdException w:name="index 4" w:semiHidden="1" w:unhideWhenUsed="1"/>
+    <w:lsdException w:name="index 5" w:semiHidden="1" w:unhideWhenUsed="1"/>
+    <w:lsdException w:name="index 6" w:semiHidden="1" w:unhideWhenUsed="1"/>
+    <w:lsdException w:name="index 7" w:semiHidden="1" w:unhideWhenUsed="1"/>
+    <w:lsdException w:name="index 8" w:semiHidden="1" w:unhideWhenUsed="1"/>
+    <w:lsdException w:name="index 9" w:semiHidden="1" w:unhideWhenUsed="1"/>
+    <w:lsdException w:name="toc 1" w:semiHidden="1" w:uiPriority="39" w:unhideWhenUsed="1"/>
+    <w:lsdException w:name="toc 2" w:semiHidden="1" w:uiPriority="39" w:unhideWhenUsed="1"/>
+    <w:lsdException w:name="toc 3" w:semiHidden="1" w:uiPriority="39" w:unhideWhenUsed="1"/>
+    <w:lsdException w:name="toc 4" w:semiHidden="1" w:uiPriority="39" w:unhideWhenUsed="1"/>
+    <w:lsdException w:name="toc 5" w:semiHidden="1" w:uiPriority="39" w:unhideWhenUsed="1"/>
+    <w:lsdException w:name="toc 6" w:semiHidden="1" w:uiPriority="39" w:unhideWhenUsed="1"/>
+    <w:lsdException w:name="toc 7" w:semiHidden="1" w:uiPriority="39" w:unhideWhenUsed="1"/>
+    <w:lsdException w:name="toc 8" w:semiHidden="1" w:uiPriority="39" w:unhideWhenUsed="1"/>
+    <w:lsdException w:name="toc 9" w:semiHidden="1" w:uiPriority="39" w:unhideWhenUsed="1"/>
+    <w:lsdException w:name="Normal Indent" w:semiHidden="1" w:unhideWhenUsed="1"/>
+    <w:lsdException w:name="footnote text" w:semiHidden="1" w:unhideWhenUsed="1"/>
+    <w:lsdException w:name="annotation text" w:semiHidden="1" w:unhideWhenUsed="1"/>
+    <w:lsdException w:name="header" w:semiHidden="1" w:unhideWhenUsed="1"/>
+    <w:lsdException w:name="footer" w:semiHidden="1" w:unhideWhenUsed="1"/>
+    <w:lsdException w:name="index heading" w:semiHidden="1" w:unhideWhenUsed="1"/>
+    <w:lsdException w:name="caption" w:semiHidden="1" w:uiPriority="35" w:unhideWhenUsed="1" w:qFormat="1"/>
+    <w:lsdException w:name="table of figures" w:semiHidden="1" w:unhideWhenUsed="1"/>
+    <w:lsdException w:name="envelope address" w:semiHidden="1" w:unhideWhenUsed="1"/>
+    <w:lsdException w:name="envelope return" w:semiHidden="1" w:unhideWhenUsed="1"/>
+    <w:lsdException w:name="footnote reference" w:semiHidden="1" w:unhideWhenUsed="1"/>
+    <w:lsdException w:name="annotation reference" w:semiHidden="1" w:unhideWhenUsed="1"/>
+    <w:lsdException w:name="line number" w:semiHidden="1" w:unhideWhenUsed="1"/>
+    <w:lsdException w:name="page number" w:semiHidden="1" w:unhideWhenUsed="1"/>
+    <w:lsdException w:name="endnote reference" w:semiHidden="1" w:unhideWhenUsed="1"/>
+    <w:lsdException w:name="endnote text" w:semiHidden="1" w:unhideWhenUsed="1"/>
+    <w:lsdException w:name="table of authorities" w:semiHidden="1" w:unhideWhenUsed="1"/>
+    <w:lsdException w:name="macro" w:semiHidden="1" w:unhideWhenUsed="1"/>
+    <w:lsdException w:name="toa heading" w:semiHidden="1" w:unhideWhenUsed="1"/>
+    <w:lsdException w:name="List" w:semiHidden="1" w:unhideWhenUsed="1"/>
+    <w:lsdException w:name="List Bullet" w:semiHidden="1" w:unhideWhenUsed="1"/>
+    <w:lsdException w:name="List Number" w:semiHidden="1" w:unhideWhenUsed="1"/>
+    <w:lsdException w:name="List 2" w:semiHidden="1" w:unhideWhenUsed="1"/>
+    <w:lsdException w:name="List 3" w:semiHidden="1" w:unhideWhenUsed="1"/>
+    <w:lsdException w:name="List 4" w:semiHidden="1" w:unhideWhenUsed="1"/>
+    <w:lsdException w:name="List 5" w:semiHidden="1" w:unhideWhenUsed="1"/>
+    <w:lsdException w:name="List Bullet 2" w:semiHidden="1" w:unhideWhenUsed="1"/>
+    <w:lsdException w:name="List Bullet 3" w:semiHidden="1" w:unhideWhenUsed="1"/>
+    <w:lsdException w:name="List Bullet 4" w:semiHidden="1" w:unhideWhenUsed="1"/>
+    <w:lsdException w:name="List Bullet 5" w:semiHidden="1" w:unhideWhenUsed="1"/>
+    <w:lsdException w:name="List Number 2" w:semiHidden="1" w:unhideWhenUsed="1"/>
+    <w:lsdException w:name="List Number 3" w:semiHidden="1" w:unhideWhenUsed="1"/>
+    <w:lsdException w:name="List Number 4" w:semiHidden="1" w:unhideWhenUsed="1"/>
+    <w:lsdException w:name="List Number 5" w:semiHidden="1" w:unhideWhenUsed="1"/>
+    <w:lsdException w:name="Title" w:uiPriority="10" w:qFormat="1"/>
+    <w:lsdException w:name="Closing" w:semiHidden="1" w:unhideWhenUsed="1"/>
+    <w:lsdException w:name="Signature" w:semiHidden="1" w:unhideWhenUsed="1"/>
+    <w:lsdException w:name="Default Paragraph Font" w:semiHidden="1" w:uiPriority="1" w:unhideWhenUsed="1"/>
+    <w:lsdException w:name="Body Text" w:semiHidden="1" w:unhideWhenUsed="1"/>
+    <w:lsdException w:name="Body Text Indent" w:semiHidden="1" w:unhideWhenUsed="1"/>
+    <w:lsdException w:name="List Continue" w:semiHidden="1" w:unhideWhenUsed="1"/>
+    <w:lsdException w:name="List Continue 2" w:semiHidden="1" w:unhideWhenUsed="1"/>
+    <w:lsdException w:name="List Continue 3" w:semiHidden="1" w:unhideWhenUsed="1"/>
+    <w:lsdException w:name="List Continue 4" w:semiHidden="1" w:unhideWhenUsed="1"/>
+    <w:lsdException w:name="List Continue 5" w:semiHidden="1" w:unhideWhenUsed="1"/>
+    <w:lsdException w:name="Message Header" w:semiHidden="1" w:unhideWhenUsed="1"/>
+    <w:lsdException w:name="Subtitle" w:uiPriority="11" w:qFormat="1"/>
+    <w:lsdException w:name="Salutation" w:semiHidden="1" w:unhideWhenUsed="1"/>
+    <w:lsdException w:name="Date" w:semiHidden="1" w:unhideWhenUsed="1"/>
+    <w:lsdException w:name="Body Text First Indent" w:semiHidden="1" w:unhideWhenUsed="1"/>
+    <w:lsdException w:name="Body Text First Indent 2" w:semiHidden="1" w:unhideWhenUsed="1"/>
+    <w:lsdException w:name="Note Heading" w:semiHidden="1" w:unhideWhenUsed="1"/>
+    <w:lsdException w:name="Body Text 2" w:semiHidden="1" w:unhideWhenUsed="1"/>
+    <w:lsdException w:name="Body Text 3" w:semiHidden="1" w:unhideWhenUsed="1"/>
+    <w:lsdException w:name="Body Text Indent 2" w:semiHidden="1" w:unhideWhenUsed="1"/>
+    <w:lsdException w:name="Body Text Indent 3" w:semiHidden="1" w:unhideWhenUsed="1"/>
+    <w:lsdException w:name="Block Text" w:semiHidden="1" w:unhideWhenUsed="1"/>
+    <w:lsdException w:name="Hyperlink" w:semiHidden="1" w:unhideWhenUsed="1"/>
+    <w:lsdException w:name="FollowedHyperlink" w:semiHidden="1" w:unhideWhenUsed="1"/>
+    <w:lsdException w:name="Strong" w:uiPriority="22" w:qFormat="1"/>
+    <w:lsdException w:name="Emphasis" w:uiPriority="20" w:qFormat="1"/>
+    <w:lsdException w:name="Document Map" w:semiHidden="1" w:unhideWhenUsed="1"/>
+    <w:lsdException w:name="Plain Text" w:semiHidden="1" w:unhideWhenUsed="1"/>
+    <w:lsdException w:name="E-mail Signature" w:semiHidden="1" w:unhideWhenUsed="1"/>
+    <w:lsdException w:name="HTML Top of Form" w:semiHidden="1" w:unhideWhenUsed="1"/>
+    <w:lsdException w:name="HTML Bottom of Form" w:semiHidden="1" w:unhideWhenUsed="1"/>
+    <w:lsdException w:name="Normal (Web)" w:semiHidden="1" w:unhideWhenUsed="1"/>
+    <w:lsdException w:name="HTML Acronym" w:semiHidden="1" w:unhideWhenUsed="1"/>
+    <w:lsdException w:name="HTML Address" w:semiHidden="1" w:unhideWhenUsed="1"/>
+    <w:lsdException w:name="HTML Cite" w:semiHidden="1" w:unhideWhenUsed="1"/>
+    <w:lsdException w:name="HTML Code" w:semiHidden="1" w:unhideWhenUsed="1"/>
+    <w:lsdException w:name="HTML Definition" w:semiHidden="1" w:unhideWhenUsed="1"/>
+    <w:lsdException w:name="HTML Keyboard" w:semiHidden="1" w:unhideWhenUsed="1"/>
+    <w:lsdException w:name="HTML Preformatted" w:semiHidden="1" w:unhideWhenUsed="1"/>
+    <w:lsdException w:name="HTML Sample" w:semiHidden="1" w:unhideWhenUsed="1"/>
+    <w:lsdException w:name="HTML Typewriter" w:semiHidden="1" w:unhideWhenUsed="1"/>
+    <w:lsdException w:name="HTML Variable" w:semiHidden="1" w:unhideWhenUsed="1"/>
+    <w:lsdException w:name="Normal Table" w:semiHidden="1" w:unhideWhenUsed="1"/>
+    <w:lsdException w:name="annotation subject" w:semiHidden="1" w:unhideWhenUsed="1"/>
+    <w:lsdException w:name="No List" w:semiHidden="1" w:unhideWhenUsed="1"/>
+    <w:lsdException w:name="Outline List 1" w:semiHidden="1" w:unhideWhenUsed="1"/>
+    <w:lsdException w:name="Outline List 2" w:semiHidden="1" w:unhideWhenUsed="1"/>
+    <w:lsdException w:name="Outline List 3" w:semiHidden="1" w:unhideWhenUsed="1"/>
+    <w:lsdException w:name="Table Simple 1" w:semiHidden="1" w:unhideWhenUsed="1"/>
+    <w:lsdException w:name="Table Simple 2" w:semiHidden="1" w:unhideWhenUsed="1"/>
+    <w:lsdException w:name="Table Simple 3" w:semiHidden="1" w:unhideWhenUsed="1"/>
+    <w:lsdException w:name="Table Classic 1" w:semiHidden="1" w:unhideWhenUsed="1"/>
+    <w:lsdException w:name="Table Classic 2" w:semiHidden="1" w:unhideWhenUsed="1"/>
+    <w:lsdException w:name="Table Classic 3" w:semiHidden="1" w:unhideWhenUsed="1"/>
+    <w:lsdException w:name="Table Classic 4" w:semiHidden="1" w:unhideWhenUsed="1"/>
+    <w:lsdException w:name="Table Colorful 1" w:semiHidden="1" w:unhideWhenUsed="1"/>
+    <w:lsdException w:name="Table Colorful 2" w:semiHidden="1" w:unhideWhenUsed="1"/>
+    <w:lsdException w:name="Table Colorful 3" w:semiHidden="1" w:unhideWhenUsed="1"/>
+    <w:lsdException w:name="Table Columns 1" w:semiHidden="1" w:unhideWhenUsed="1"/>
+    <w:lsdException w:name="Table Columns 2" w:semiHidden="1" w:unhideWhenUsed="1"/>
+    <w:lsdException w:name="Table Columns 3" w:semiHidden="1" w:unhideWhenUsed="1"/>
+    <w:lsdException w:name="Table Columns 4" w:semiHidden="1" w:unhideWhenUsed="1"/>
+    <w:lsdException w:name="Table Columns 5" w:semiHidden="1" w:unhideWhenUsed="1"/>
+    <w:lsdException w:name="Table Grid 1" w:semiHidden="1" w:unhideWhenUsed="1"/>
+    <w:lsdException w:name="Table Grid 2" w:semiHidden="1" w:unhideWhenUsed="1"/>
+    <w:lsdException w:name="Table Grid 3" w:semiHidden="1" w:unhideWhenUsed="1"/>
+    <w:lsdException w:name="Table Grid 4" w:semiHidden="1" w:unhideWhenUsed="1"/>
+    <w:lsdException w:name="Table Grid 5" w:semiHidden="1" w:unhideWhenUsed="1"/>
+    <w:lsdException w:name="Table Grid 6" w:semiHidden="1" w:unhideWhenUsed="1"/>
+    <w:lsdException w:name="Table Grid 7" w:semiHidden="1" w:unhideWhenUsed="1"/>
+    <w:lsdException w:name="Table Grid 8" w:semiHidden="1" w:unhideWhenUsed="1"/>
+    <w:lsdException w:name="Table List 1" w:semiHidden="1" w:unhideWhenUsed="1"/>
+    <w:lsdException w:name="Table List 2" w:semiHidden="1" w:unhideWhenUsed="1"/>
+    <w:lsdException w:name="Table List 3" w:semiHidden="1" w:unhideWhenUsed="1"/>
+    <w:lsdException w:name="Table List 4" w:semiHidden="1" w:unhideWhenUsed="1"/>
+    <w:lsdException w:name="Table List 5" w:semiHidden="1" w:unhideWhenUsed="1"/>
+    <w:lsdException w:name="Table List 6" w:semiHidden="1" w:unhideWhenUsed="1"/>
+    <w:lsdException w:name="Table List 7" w:semiHidden="1" w:unhideWhenUsed="1"/>
+    <w:lsdException w:name="Table List 8" w:semiHidden="1" w:unhideWhenUsed="1"/>
+    <w:lsdException w:name="Table 3D effects 1" w:semiHidden="1" w:unhideWhenUsed="1"/>
+    <w:lsdException w:name="Table 3D effects 2" w:semiHidden="1" w:unhideWhenUsed="1"/>
+    <w:lsdException w:name="Table 3D effects 3" w:semiHidden="1" w:unhideWhenUsed="1"/>
+    <w:lsdException w:name="Table Contemporary" w:semiHidden="1" w:unhideWhenUsed="1"/>
+    <w:lsdException w:name="Table Elegant" w:semiHidden="1" w:unhideWhenUsed="1"/>
+    <w:lsdException w:name="Table Professional" w:semiHidden="1" w:unhideWhenUsed="1"/>
+    <w:lsdException w:name="Table Subtle 1" w:semiHidden="1" w:unhideWhenUsed="1"/>
+    <w:lsdException w:name="Table Subtle 2" w:semiHidden="1" w:unhideWhenUsed="1"/>
+    <w:lsdException w:name="Table Web 1" w:semiHidden="1" w:unhideWhenUsed="1"/>
+    <w:lsdException w:name="Table Web 2" w:semiHidden="1" w:unhideWhenUsed="1"/>
+    <w:lsdException w:name="Table Web 3" w:semiHidden="1" w:unhideWhenUsed="1"/>
+    <w:lsdException w:name="Balloon Text" w:semiHidden="1" w:unhideWhenUsed="1"/>
+    <w:lsdException w:name="Table Grid" w:uiPriority="59"/>
+    <w:lsdException w:name="Table Theme" w:semiHidden="1" w:unhideWhenUsed="1"/>
+    <w:lsdException w:name="Placeholder Text" w:semiHidden="1"/>
+    <w:lsdException w:name="No Spacing" w:uiPriority="1" w:qFormat="1"/>
+    <w:lsdException w:name="Light Shading" w:uiPriority="60"/>
+    <w:lsdException w:name="Light List" w:uiPriority="61"/>
+    <w:lsdException w:name="Light Grid" w:uiPriority="62"/>
+    <w:lsdException w:name="Medium Shading 1" w:uiPriority="63"/>
+    <w:lsdException w:name="Medium Shading 2" w:uiPriority="64"/>
+    <w:lsdException w:name="Medium List 1" w:uiPriority="65"/>
+    <w:lsdException w:name="Medium List 2" w:uiPriority="66"/>
+    <w:lsdException w:name="Medium Grid 1" w:uiPriority="67"/>
+    <w:lsdException w:name="Medium Grid 2" w:uiPriority="68"/>
+    <w:lsdException w:name="Medium Grid 3" w:uiPriority="69"/>
+    <w:lsdException w:name="Dark List" w:uiPriority="70"/>
+    <w:lsdException w:name="Colorful Shading" w:uiPriority="71"/>
+    <w:lsdException w:name="Colorful List" w:uiPriority="72"/>
+    <w:lsdException w:name="Colorful Grid" w:uiPriority="73"/>
+    <w:lsdException w:name="Light Shading Accent 1" w:uiPriority="60"/>
+    <w:lsdException w:name="Light List Accent 1" w:uiPriority="61"/>
+    <w:lsdException w:name="Light Grid Accent 1" w:uiPriority="62"/>
+    <w:lsdException w:name="Medium Shading 1 Accent 1" w:uiPriority="63"/>
+    <w:lsdException w:name="Medium Shading 2 Accent 1" w:uiPriority="64"/>
+    <w:lsdException w:name="Medium List 1 Accent 1" w:uiPriority="65"/>
+    <w:lsdException w:name="Revision" w:semiHidden="1"/>
+    <w:lsdException w:name="List Paragraph" w:uiPriority="34" w:qFormat="1"/>
+    <w:lsdException w:name="Quote" w:uiPriority="29" w:qFormat="1"/>
+    <w:lsdException w:name="Intense Quote" w:uiPriority="30" w:qFormat="1"/>
+    <w:lsdException w:name="Medium List 2 Accent 1" w:uiPriority="66"/>
+    <w:lsdException w:name="Medium Grid 1 Accent 1" w:uiPriority="67"/>
+    <w:lsdException w:name="Medium Grid 2 Accent 1" w:uiPriority="68"/>
+    <w:lsdException w:name="Medium Grid 3 Accent 1" w:uiPriority="69"/>
+    <w:lsdException w:name="Dark List Accent 1" w:uiPriority="70"/>
+    <w:lsdException w:name="Colorful Shading Accent 1" w:uiPriority="71"/>
+    <w:lsdException w:name="Colorful List Accent 1" w:uiPriority="72"/>
+    <w:lsdException w:name="Colorful Grid Accent 1" w:uiPriority="73"/>
+    <w:lsdException w:name="Light Shading Accent 2" w:uiPriority="60"/>
+    <w:lsdException w:name="Light List Accent 2" w:uiPriority="61"/>
+    <w:lsdException w:name="Light Grid Accent 2" w:uiPriority="62"/>
+    <w:lsdException w:name="Medium Shading 1 Accent 2" w:uiPriority="63"/>
+    <w:lsdException w:name="Medium Shading 2 Accent 2" w:uiPriority="64"/>
+    <w:lsdException w:name="Medium List 1 Accent 2" w:uiPriority="65"/>
+    <w:lsdException w:name="Medium List 2 Accent 2" w:uiPriority="66"/>
+    <w:lsdException w:name="Medium Grid 1 Accent 2" w:uiPriority="67"/>
+    <w:lsdException w:name="Medium Grid 2 Accent 2" w:uiPriority="68"/>
+    <w:lsdException w:name="Medium Grid 3 Accent 2" w:uiPriority="69"/>
+    <w:lsdException w:name="Dark List Accent 2" w:uiPriority="70"/>
+    <w:lsdException w:name="Colorful Shading Accent 2" w:uiPriority="71"/>
+    <w:lsdException w:name="Colorful List Accent 2" w:uiPriority="72"/>
+    <w:lsdException w:name="Colorful Grid Accent 2" w:uiPriority="73"/>
+    <w:lsdException w:name="Light Shading Accent 3" w:uiPriority="60"/>
+    <w:lsdException w:name="Light List Accent 3" w:uiPriority="61"/>
+    <w:lsdException w:name="Light Grid Accent 3" w:uiPriority="62"/>
+    <w:lsdException w:name="Medium Shading 1 Accent 3" w:uiPriority="63"/>
+    <w:lsdException w:name="Medium Shading 2 Accent 3" w:uiPriority="64"/>
+    <w:lsdException w:name="Medium List 1 Accent 3" w:uiPriority="65"/>
+    <w:lsdException w:name="Medium List 2 Accent 3" w:uiPriority="66"/>
+    <w:lsdException w:name="Medium Grid 1 Accent 3" w:uiPriority="67"/>
+    <w:lsdException w:name="Medium Grid 2 Accent 3" w:uiPriority="68"/>
+    <w:lsdException w:name="Medium Grid 3 Accent 3" w:uiPriority="69"/>
+    <w:lsdException w:name="Dark List Accent 3" w:uiPriority="70"/>
+    <w:lsdException w:name="Colorful Shading Accent 3" w:uiPriority="71"/>
+    <w:lsdException w:name="Colorful List Accent 3" w:uiPriority="72"/>
+    <w:lsdException w:name="Colorful Grid Accent 3" w:uiPriority="73"/>
+    <w:lsdException w:name="Light Shading Accent 4" w:uiPriority="60"/>
+    <w:lsdException w:name="Light List Accent 4" w:uiPriority="61"/>
+    <w:lsdException w:name="Light Grid Accent 4" w:uiPriority="62"/>
+    <w:lsdException w:name="Medium Shading 1 Accent 4" w:uiPriority="63"/>
+    <w:lsdException w:name="Medium Shading 2 Accent 4" w:uiPriority="64"/>
+    <w:lsdException w:name="Medium List 1 Accent 4" w:uiPriority="65"/>
+    <w:lsdException w:name="Medium List 2 Accent 4" w:uiPriority="66"/>
+    <w:lsdException w:name="Medium Grid 1 Accent 4" w:uiPriority="67"/>
+    <w:lsdException w:name="Medium Grid 2 Accent 4" w:uiPriority="68"/>
+    <w:lsdException w:name="Medium Grid 3 Accent 4" w:uiPriority="69"/>
+    <w:lsdException w:name="Dark List Accent 4" w:uiPriority="70"/>
+    <w:lsdException w:name="Colorful Shading Accent 4" w:uiPriority="71"/>
+    <w:lsdException w:name="Colorful List Accent 4" w:uiPriority="72"/>
+    <w:lsdException w:name="Colorful Grid Accent 4" w:uiPriority="73"/>
+    <w:lsdException w:name="Light Shading Accent 5" w:uiPriority="60"/>
+    <w:lsdException w:name="Light List Accent 5" w:uiPriority="61"/>
+    <w:lsdException w:name="Light Grid Accent 5" w:uiPriority="62"/>
+    <w:lsdException w:name="Medium Shading 1 Accent 5" w:uiPriority="63"/>
+    <w:lsdException w:name="Medium Shading 2 Accent 5" w:uiPriority="64"/>
+    <w:lsdException w:name="Medium List 1 Accent 5" w:uiPriority="65"/>
+    <w:lsdException w:name="Medium List 2 Accent 5" w:uiPriority="66"/>
+    <w:lsdException w:name="Medium Grid 1 Accent 5" w:uiPriority="67"/>
+    <w:lsdException w:name="Medium Grid 2 Accent 5" w:uiPriority="68"/>
+    <w:lsdException w:name="Medium Grid 3 Accent 5" w:uiPriority="69"/>
+    <w:lsdException w:name="Dark List Accent 5" w:uiPriority="70"/>
+    <w:lsdException w:name="Colorful Shading Accent 5" w:uiPriority="71"/>
+    <w:lsdException w:name="Colorful List Accent 5" w:uiPriority="72"/>
+    <w:lsdException w:name="Colorful Grid Accent 5" w:uiPriority="73"/>
+    <w:lsdException w:name="Light Shading Accent 6" w:uiPriority="60"/>
+    <w:lsdException w:name="Light List Accent 6" w:uiPriority="61"/>
+    <w:lsdException w:name="Light Grid Accent 6" w:uiPriority="62"/>
+    <w:lsdException w:name="Medium Shading 1 Accent 6" w:uiPriority="63"/>
+    <w:lsdException w:name="Medium Shading 2 Accent 6" w:uiPriority="64"/>
+    <w:lsdException w:name="Medium List 1 Accent 6" w:uiPriority="65"/>
+    <w:lsdException w:name="Medium List 2 Accent 6" w:uiPriority="66"/>
+    <w:lsdException w:name="Medium Grid 1 Accent 6" w:uiPriority="67"/>
+    <w:lsdException w:name="Medium Grid 2 Accent 6" w:uiPriority="68"/>
+    <w:lsdException w:name="Medium Grid 3 Accent 6" w:uiPriority="69"/>
+    <w:lsdException w:name="Dark List Accent 6" w:uiPriority="70"/>
+    <w:lsdException w:name="Colorful Shading Accent 6" w:uiPriority="71"/>
+    <w:lsdException w:name="Colorful List Accent 6" w:uiPriority="72"/>
+    <w:lsdException w:name="Colorful Grid Accent 6" w:uiPriority="73"/>
+    <w:lsdException w:name="Subtle Emphasis" w:uiPriority="19" w:qFormat="1"/>
+    <w:lsdException w:name="Intense Emphasis" w:uiPriority="21" w:qFormat="1"/>
+    <w:lsdException w:name="Subtle Reference" w:uiPriority="31" w:qFormat="1"/>
+    <w:lsdException w:name="Intense Reference" w:uiPriority="32" w:qFormat="1"/>
+    <w:lsdException w:name="Book Title" w:uiPriority="33" w:qFormat="1"/>
+    <w:lsdException w:name="Bibliography" w:semiHidden="1" w:uiPriority="37" w:unhideWhenUsed="1"/>
+    <w:lsdException w:name="TOC Heading" w:semiHidden="1" w:uiPriority="39" w:unhideWhenUsed="1" w:qFormat="1"/>
+    <w:lsdException w:name="Grid Table 4" w:uiPriority="49"/>
+    <w:lsdException w:name="Grid Table 5 Dark" w:uiPriority="50"/>
+    <w:lsdException w:name="Grid Table 6 Colorful" w:uiPriority="51"/>
+    <w:lsdException w:name="Grid Table 7 Colorful" w:uiPriority="52"/>
+    <w:lsdException w:name="Grid Table 1 Light Accent 1" w:uiPriority="46"/>
+    <w:lsdException w:name="Grid Table 2 Accent 1" w:uiPriority="47"/>
+    <w:lsdException w:name="Grid Table 3 Accent 1" w:uiPriority="48"/>
+    <w:lsdException w:name="Grid Table 4 Accent 1" w:uiPriority="49"/>
+    <w:lsdException w:name="Grid Table 5 Dark Accent 1" w:uiPriority="50"/>
+    <w:lsdException w:name="Grid Table 6 Colorful Accent 1" w:uiPriority="51"/>
+    <w:lsdException w:name="Grid Table 7 Colorful Accent 1" w:uiPriority="52"/>
+    <w:lsdException w:name="Grid Table 1 Light Accent 2" w:uiPriority="46"/>
+    <w:lsdException w:name="Grid Table 2 Accent 2" w:uiPriority="47"/>
+    <w:lsdException w:name="Grid Table 3 Accent 2" w:uiPriority="48"/>
+    <w:lsdException w:name="Grid Table 4 Accent 2" w:uiPriority="49"/>
+    <w:lsdException w:name="Grid Table 5 Dark Accent 2" w:uiPriority="50"/>
+    <w:lsdException w:name="Grid Table 6 Colorful Accent 2" w:uiPriority="51"/>
+    <w:lsdException w:name="Grid Table 7 Colorful Accent 2" w:uiPriority="52"/>
+    <w:lsdException w:name="Grid Table 1 Light Accent 3" w:uiPriority="46"/>
+    <w:lsdException w:name="Grid Table 2 Accent 3" w:uiPriority="47"/>
+    <w:lsdException w:name="Grid Table 3 Accent 3" w:uiPriority="48"/>
+    <w:lsdException w:name="Grid Table 4 Accent 3" w:uiPriority="49"/>
+    <w:lsdException w:name="Grid Table 5 Dark Accent 3" w:uiPriority="50"/>
+    <w:lsdException w:name="Grid Table 6 Colorful Accent 3" w:uiPriority="51"/>
+    <w:lsdException w:name="Grid Table 7 Colorful Accent 3" w:uiPriority="52"/>
+    <w:lsdException w:name="Grid Table 1 Light Accent 4" w:uiPriority="46"/>
+    <w:lsdException w:name="Grid Table 2 Accent 4" w:uiPriority="47"/>
+    <w:lsdException w:name="Grid Table 3 Accent 4" w:uiPriority="48"/>
+    <w:lsdException w:name="Grid Table 4 Accent 4" w:uiPriority="49"/>
+    <w:lsdException w:name="Grid Table 5 Dark Accent 4" w:uiPriority="50"/>
+    <w:lsdException w:name="Grid Table 6 Colorful Accent 4" w:uiPriority="51"/>
+    <w:lsdException w:name="Grid Table 7 Colorful Accent 4" w:uiPriority="52"/>
+    <w:lsdException w:name="Grid Table 1 Light Accent 5" w:uiPriority="46"/>
+    <w:lsdException w:name="Grid Table 2 Accent 5" w:uiPriority="47"/>
+    <w:lsdException w:name="Grid Table 3 Accent 5" w:uiPriority="48"/>
+    <w:lsdException w:name="Grid Table 4 Accent 5" w:uiPriority="49"/>
+    <w:lsdException w:name="Grid Table 5 Dark Accent 5" w:uiPriority="50"/>
+    <w:lsdException w:name="Grid Table 6 Colorful Accent 5" w:uiPriority="51"/>
+    <w:lsdException w:name="Grid Table 7 Colorful Accent 5" w:uiPriority="52"/>
+    <w:lsdException w:name="Grid Table 1 Light Accent 6" w:uiPriority="46"/>
+    <w:lsdException w:name="Grid Table 2 Accent 6" w:uiPriority="47"/>
+    <w:lsdException w:name="Grid Table 3 Accent 6" w:uiPriority="48"/>
+    <w:lsdException w:name="Grid Table 4 Accent 6" w:uiPriority="49"/>
+    <w:lsdException w:name="Grid Table 5 Dark Accent 6" w:uiPriority="50"/>
+    <w:lsdException w:name="Grid Table 6 Colorful Accent 6" w:uiPriority="51"/>
+    <w:lsdException w:name="Grid Table 7 Colorful Accent 6" w:uiPriority="52"/>
+    <w:lsdException w:name="List Table 1 Light" w:uiPriority="46"/>
+    <w:lsdException w:name="List Table 2" w:uiPriority="47"/>
+    <w:lsdException w:name="List Table 3" w:uiPriority="48"/>
+    <w:lsdException w:name="List Table 4" w:uiPriority="49"/>
+    <w:lsdException w:name="List Table 5 Dark" w:uiPriority="50"/>
+    <w:lsdException w:name="List Table 6 Colorful" w:uiPriority="51"/>
+    <w:lsdException w:name="List Table 7 Colorful" w:uiPriority="52"/>
+    <w:lsdException w:name="List Table 1 Light Accent 1" w:uiPriority="46"/>
+    <w:lsdException w:name="List Table 2 Accent 1" w:uiPriority="47"/>
+    <w:lsdException w:name="List Table 3 Accent 1" w:uiPriority="48"/>
+    <w:lsdException w:name="List Table 4 Accent 1" w:uiPriority="49"/>
+    <w:lsdException w:name="List Table 5 Dark Accent 1" w:uiPriority="50"/>
+    <w:lsdException w:name="List Table 6 Colorful Accent 1" w:uiPriority="51"/>
+    <w:lsdException w:name="List Table 7 Colorful Accent 1" w:uiPriority="52"/>
+    <w:lsdException w:name="List Table 1 Light Accent 2" w:uiPriority="46"/>
+    <w:lsdException w:name="List Table 2 Accent 2" w:uiPriority="47"/>
+    <w:lsdException w:name="List Table 3 Accent 2" w:uiPriority="48"/>
+    <w:lsdException w:name="List Table 4 Accent 2" w:uiPriority="49"/>
+    <w:lsdException w:name="List Table 5 Dark Accent 2" w:uiPriority="50"/>
+    <w:lsdException w:name="List Table 6 Colorful Accent 2" w:uiPriority="51"/>
+    <w:lsdException w:name="List Table 7 Colorful Accent 2" w:uiPriority="52"/>
+    <w:lsdException w:name="List Table 1 Light Accent 3" w:uiPriority="46"/>
+    <w:lsdException w:name="List Table 2 Accent 3" w:uiPriority="47"/>
+    <w:lsdException w:name="List Table 3 Accent 3" w:uiPriority="48"/>
+    <w:lsdException w:name="List Table 4 Accent 3" w:uiPriority="49"/>
+    <w:lsdException w:name="List Table 5 Dark Accent 3" w:uiPriority="50"/>
+    <w:lsdException w:name="List Table 6 Colorful Accent 3" w:uiPriority="51"/>
+    <w:lsdException w:name="List Table 7 Colorful Accent 3" w:uiPriority="52"/>
+    <w:lsdException w:name="List Table 1 Light Accent 4" w:uiPriority="46"/>
+    <w:lsdException w:name="List Table 2 Accent 4" w:uiPriority="47"/>
+    <w:lsdException w:name="List Table 3 Accent 4" w:uiPriority="48"/>
+    <w:lsdException w:name="List Table 4 Accent 4" w:uiPriority="49"/>
+    <w:lsdException w:name="List Table 5 Dark Accent 4" w:uiPriority="50"/>
+    <w:lsdException w:name="List Table 6 Colorful Accent 4" w:uiPriority="51"/>
+    <w:lsdException w:name="List Table 7 Colorful Accent 4" w:uiPriority="52"/>
+    <w:lsdException w:name="List Table 1 Light Accent 5" w:uiPriority="46"/>
+    <w:lsdException w:name="List Table 2 Accent 5" w:uiPriority="47"/>
+    <w:lsdException w:name="List Table 3 Accent 5" w:uiPriority="48"/>
+    <w:lsdException w:name="List Table 4 Accent 5" w:uiPriority="49"/>
+    <w:lsdException w:name="List Table 5 Dark Accent 5" w:uiPriority="50"/>
+    <w:lsdException w:name="List Table 6 Colorful Accent 5" w:uiPriority="51"/>
+    <w:lsdException w:name="List Table 7 Colorful Accent 5" w:uiPriority="52"/>
+    <w:lsdException w:name="List Table 1 Light Accent 6" w:uiPriority="46"/>
+    <w:lsdException w:name="List Table 2 Accent 6" w:uiPriority="47"/>
+    <w:lsdException w:name="List Table 3 Accent 6" w:uiPriority="48"/>
+    <w:lsdException w:name="List Table 4 Accent 6" w:uiPriority="49"/>
+    <w:lsdException w:name="List Table 5 Dark Accent 6" w:uiPriority="50"/>
+    <w:lsdException w:name="List Table 6 Colorful Accent 6" w:uiPriority="51"/>
+    <w:lsdException w:name="List Table 7 Colorful Accent 6" w:uiPriority="52"/>
+    <w:lsdException w:name="Mention" w:semiHidden="1" w:unhideWhenUsed="1"/>
+    <w:lsdException w:name="Smart Hyperlink" w:semiHidden="1" w:unhideWhenUsed="1"/>
+    <w:lsdException w:name="Hashtag" w:semiHidden="1" w:unhideWhenUsed="1"/>
+    <w:lsdException w:name="Unresolved Mention" w:semiHidden="1" w:unhideWhenUsed="1"/>
   </w:latentStyles>
   <w:style w:type="paragraph" w:default="1" w:styleId="Normal">
     <w:name w:val="Normal"/>
@@ -3691,7 +3535,7 @@
 </file>
 
 <file path=customXml/itemProps1.xml><?xml version="1.0" encoding="utf-8"?>
-<ds:datastoreItem xmlns:ds="http://schemas.openxmlformats.org/officeDocument/2006/customXml" ds:itemID="{4CD11884-3109-1845-B211-D1802F2FC678}">
+<ds:datastoreItem xmlns:ds="http://schemas.openxmlformats.org/officeDocument/2006/customXml" ds:itemID="{6315D1CF-452F-7A47-8FC6-9DD43C3948B5}">
   <ds:schemaRefs>
     <ds:schemaRef ds:uri="http://schemas.openxmlformats.org/officeDocument/2006/bibliography"/>
   </ds:schemaRefs>

</xml_diff>

<commit_message>
Added a link to the exercises page
</commit_message>
<xml_diff>
--- a/Labs/Lab02/CS133JS_Lab02_Instructions-GroupA.docx
+++ b/Labs/Lab02/CS133JS_Lab02_Instructions-GroupA.docx
@@ -347,7 +347,7 @@
         </w:rPr>
         <w:t xml:space="preserve">exercises listed on the </w:t>
       </w:r>
-      <w:hyperlink r:id="rId10" w:history="1">
+      <w:hyperlink r:id="rId10" w:tgtFrame="_blank" w:tooltip="Exercises for Part 1" w:history="1">
         <w:r>
           <w:rPr>
             <w:rStyle w:val="Hyperlink"/>
@@ -3936,6 +3936,7 @@
     <w:lsdException w:name="HTML Sample" w:semiHidden="1" w:unhideWhenUsed="1"/>
     <w:lsdException w:name="HTML Typewriter" w:semiHidden="1" w:unhideWhenUsed="1"/>
     <w:lsdException w:name="HTML Variable" w:semiHidden="1" w:unhideWhenUsed="1"/>
+    <w:lsdException w:name="Normal Table" w:semiHidden="1" w:unhideWhenUsed="1"/>
     <w:lsdException w:name="annotation subject" w:semiHidden="1" w:unhideWhenUsed="1"/>
     <w:lsdException w:name="No List" w:semiHidden="1" w:unhideWhenUsed="1"/>
     <w:lsdException w:name="Outline List 1" w:semiHidden="1" w:unhideWhenUsed="1"/>
@@ -3981,9 +3982,11 @@
     <w:lsdException w:name="Table Subtle 1" w:semiHidden="1" w:unhideWhenUsed="1"/>
     <w:lsdException w:name="Table Subtle 2" w:semiHidden="1" w:unhideWhenUsed="1"/>
     <w:lsdException w:name="Table Web 1" w:semiHidden="1" w:unhideWhenUsed="1"/>
+    <w:lsdException w:name="Table Web 2" w:semiHidden="1" w:unhideWhenUsed="1"/>
     <w:lsdException w:name="Table Web 3" w:semiHidden="1" w:unhideWhenUsed="1"/>
     <w:lsdException w:name="Balloon Text" w:semiHidden="1" w:unhideWhenUsed="1"/>
     <w:lsdException w:name="Table Grid" w:uiPriority="59"/>
+    <w:lsdException w:name="Table Theme" w:semiHidden="1" w:unhideWhenUsed="1"/>
     <w:lsdException w:name="Placeholder Text" w:semiHidden="1"/>
     <w:lsdException w:name="No Spacing" w:uiPriority="1" w:qFormat="1"/>
     <w:lsdException w:name="Light Shading" w:uiPriority="60"/>
@@ -4727,7 +4730,7 @@
 </file>
 
 <file path=customXml/itemProps1.xml><?xml version="1.0" encoding="utf-8"?>
-<ds:datastoreItem xmlns:ds="http://schemas.openxmlformats.org/officeDocument/2006/customXml" ds:itemID="{E4DD3E13-3026-4972-AE90-E99706D0ABF9}">
+<ds:datastoreItem xmlns:ds="http://schemas.openxmlformats.org/officeDocument/2006/customXml" ds:itemID="{C211F4F8-9C25-443B-8E08-049EBF1308A7}">
   <ds:schemaRefs>
     <ds:schemaRef ds:uri="http://schemas.openxmlformats.org/officeDocument/2006/bibliography"/>
   </ds:schemaRefs>

</xml_diff>